<commit_message>
notulen 16-12 gedeeltelijk aangepast
</commit_message>
<xml_diff>
--- a/Agenda's en notulen/Agenda Woensdag 16-12.docx
+++ b/Agenda's en notulen/Agenda Woensdag 16-12.docx
@@ -1,10 +1,10 @@
 
 <file path=word/document.xml><?xml version="1.0" encoding="utf-8"?>
-<w:document xmlns:wpc="http://schemas.microsoft.com/office/word/2010/wordprocessingCanvas" xmlns:mc="http://schemas.openxmlformats.org/markup-compatibility/2006" xmlns:o="urn:schemas-microsoft-com:office:office" xmlns:r="http://schemas.openxmlformats.org/officeDocument/2006/relationships" xmlns:m="http://schemas.openxmlformats.org/officeDocument/2006/math" xmlns:v="urn:schemas-microsoft-com:vml" xmlns:wp14="http://schemas.microsoft.com/office/word/2010/wordprocessingDrawing" xmlns:wp="http://schemas.openxmlformats.org/drawingml/2006/wordprocessingDrawing" xmlns:w10="urn:schemas-microsoft-com:office:word" xmlns:w="http://schemas.openxmlformats.org/wordprocessingml/2006/main" xmlns:w14="http://schemas.microsoft.com/office/word/2010/wordml" xmlns:w15="http://schemas.microsoft.com/office/word/2012/wordml" xmlns:wpg="http://schemas.microsoft.com/office/word/2010/wordprocessingGroup" xmlns:wpi="http://schemas.microsoft.com/office/word/2010/wordprocessingInk" xmlns:wne="http://schemas.microsoft.com/office/word/2006/wordml" xmlns:wps="http://schemas.microsoft.com/office/word/2010/wordprocessingShape" mc:Ignorable="w14 w15 wp14">
+<w:document xmlns:wpc="http://schemas.microsoft.com/office/word/2010/wordprocessingCanvas" xmlns:mc="http://schemas.openxmlformats.org/markup-compatibility/2006" xmlns:o="urn:schemas-microsoft-com:office:office" xmlns:r="http://schemas.openxmlformats.org/officeDocument/2006/relationships" xmlns:m="http://schemas.openxmlformats.org/officeDocument/2006/math" xmlns:v="urn:schemas-microsoft-com:vml" xmlns:wp14="http://schemas.microsoft.com/office/word/2010/wordprocessingDrawing" xmlns:wp="http://schemas.openxmlformats.org/drawingml/2006/wordprocessingDrawing" xmlns:w10="urn:schemas-microsoft-com:office:word" xmlns:w="http://schemas.openxmlformats.org/wordprocessingml/2006/main" xmlns:w14="http://schemas.microsoft.com/office/word/2010/wordml" xmlns:wpg="http://schemas.microsoft.com/office/word/2010/wordprocessingGroup" xmlns:wpi="http://schemas.microsoft.com/office/word/2010/wordprocessingInk" xmlns:wne="http://schemas.microsoft.com/office/word/2006/wordml" xmlns:wps="http://schemas.microsoft.com/office/word/2010/wordprocessingShape" mc:Ignorable="w14 wp14">
   <w:body>
     <w:p>
       <w:pPr>
-        <w:pStyle w:val="Kop1"/>
+        <w:pStyle w:val="Heading1"/>
         <w:rPr>
           <w:lang w:val="nl-NL"/>
         </w:rPr>
@@ -18,7 +18,7 @@
     </w:p>
     <w:p>
       <w:pPr>
-        <w:pStyle w:val="Kop1"/>
+        <w:pStyle w:val="Heading1"/>
         <w:rPr>
           <w:lang w:val="nl-NL"/>
         </w:rPr>
@@ -32,7 +32,7 @@
     </w:p>
     <w:p>
       <w:pPr>
-        <w:pStyle w:val="Datum"/>
+        <w:pStyle w:val="Date"/>
         <w:rPr>
           <w:lang w:val="nl-NL"/>
         </w:rPr>
@@ -79,8 +79,6 @@
         </w:rPr>
         <w:t>16</w:t>
       </w:r>
-      <w:bookmarkStart w:id="0" w:name="_GoBack"/>
-      <w:bookmarkEnd w:id="0"/>
       <w:r>
         <w:rPr>
           <w:lang w:val="nl-NL"/>
@@ -220,7 +218,7 @@
     </w:p>
     <w:p>
       <w:pPr>
-        <w:pStyle w:val="Lijstnummering"/>
+        <w:pStyle w:val="ListNumber"/>
         <w:rPr>
           <w:lang w:val="nl-NL"/>
         </w:rPr>
@@ -230,11 +228,24 @@
           <w:lang w:val="nl-NL"/>
         </w:rPr>
         <w:t>Opening vergadering</w:t>
+      </w:r>
+      <w:r>
+        <w:rPr>
+          <w:lang w:val="nl-NL"/>
+        </w:rPr>
+        <w:br/>
+        <w:t>Joo</w:t>
+      </w:r>
+      <w:r>
+        <w:rPr>
+          <w:lang w:val="nl-NL"/>
+        </w:rPr>
+        <w:t>st opent de vergadering om 11:35</w:t>
       </w:r>
     </w:p>
     <w:p>
       <w:pPr>
-        <w:pStyle w:val="Lijstnummering"/>
+        <w:pStyle w:val="ListNumber"/>
         <w:rPr>
           <w:lang w:val="nl-NL"/>
         </w:rPr>
@@ -244,11 +255,18 @@
           <w:lang w:val="nl-NL"/>
         </w:rPr>
         <w:t>Vaststelling presentielijst</w:t>
+      </w:r>
+      <w:r>
+        <w:rPr>
+          <w:lang w:val="nl-NL"/>
+        </w:rPr>
+        <w:br/>
+        <w:t>iedereen is aanwezig</w:t>
       </w:r>
     </w:p>
     <w:p>
       <w:pPr>
-        <w:pStyle w:val="Lijstnummering"/>
+        <w:pStyle w:val="ListNumber"/>
         <w:rPr>
           <w:lang w:val="nl-NL"/>
         </w:rPr>
@@ -258,11 +276,30 @@
           <w:lang w:val="nl-NL"/>
         </w:rPr>
         <w:t>Goedkeuring van notulen van vorige vergadering</w:t>
+      </w:r>
+      <w:r>
+        <w:rPr>
+          <w:lang w:val="nl-NL"/>
+        </w:rPr>
+        <w:br/>
+        <w:t>Zijn goedgekeu</w:t>
+      </w:r>
+      <w:r>
+        <w:rPr>
+          <w:lang w:val="nl-NL"/>
+        </w:rPr>
+        <w:t>r</w:t>
+      </w:r>
+      <w:r>
+        <w:rPr>
+          <w:lang w:val="nl-NL"/>
+        </w:rPr>
+        <w:t>d.</w:t>
       </w:r>
     </w:p>
     <w:p>
       <w:pPr>
-        <w:pStyle w:val="Lijstnummering"/>
+        <w:pStyle w:val="ListNumber"/>
         <w:rPr>
           <w:lang w:val="nl-NL"/>
         </w:rPr>
@@ -276,29 +313,40 @@
     </w:p>
     <w:p>
       <w:pPr>
-        <w:pStyle w:val="Lijstnummering2"/>
-        <w:rPr>
-          <w:lang w:val="nl-NL"/>
-        </w:rPr>
-      </w:pPr>
-      <w:proofErr w:type="spellStart"/>
-      <w:r>
-        <w:rPr>
-          <w:lang w:val="nl-NL"/>
-        </w:rPr>
-        <w:t>Requirement</w:t>
-      </w:r>
-      <w:proofErr w:type="spellEnd"/>
-      <w:r>
-        <w:rPr>
-          <w:lang w:val="nl-NL"/>
-        </w:rPr>
-        <w:t xml:space="preserve"> Architecture</w:t>
+        <w:pStyle w:val="ListNumber2"/>
+        <w:rPr>
+          <w:lang w:val="nl-NL"/>
+        </w:rPr>
+      </w:pPr>
+      <w:r>
+        <w:rPr>
+          <w:lang w:val="nl-NL"/>
+        </w:rPr>
+        <w:t>Requirement Architecture</w:t>
+      </w:r>
+      <w:r>
+        <w:rPr>
+          <w:lang w:val="nl-NL"/>
+        </w:rPr>
+        <w:br/>
+        <w:t>Joost heeft vrijdag een mail naar Marten gestuurd da</w:t>
+      </w:r>
+      <w:r>
+        <w:rPr>
+          <w:lang w:val="nl-NL"/>
+        </w:rPr>
+        <w:t>t de volledige RA in de git staat</w:t>
+      </w:r>
+      <w:r>
+        <w:rPr>
+          <w:lang w:val="nl-NL"/>
+        </w:rPr>
+        <w:t xml:space="preserve">. Om hiernaar te kijken. </w:t>
       </w:r>
     </w:p>
     <w:p>
       <w:pPr>
-        <w:pStyle w:val="Lijstnummering"/>
+        <w:pStyle w:val="ListNumber"/>
         <w:numPr>
           <w:ilvl w:val="0"/>
           <w:numId w:val="0"/>
@@ -312,7 +360,7 @@
     </w:p>
     <w:p>
       <w:pPr>
-        <w:pStyle w:val="Lijstnummering"/>
+        <w:pStyle w:val="ListNumber"/>
         <w:rPr>
           <w:lang w:val="nl-NL"/>
         </w:rPr>
@@ -326,7 +374,7 @@
     </w:p>
     <w:p>
       <w:pPr>
-        <w:pStyle w:val="Lijstnummering2"/>
+        <w:pStyle w:val="ListNumber2"/>
         <w:numPr>
           <w:ilvl w:val="0"/>
           <w:numId w:val="13"/>
@@ -341,10 +389,24 @@
         </w:rPr>
         <w:t>Reviews</w:t>
       </w:r>
+      <w:r>
+        <w:rPr>
+          <w:lang w:val="nl-NL"/>
+        </w:rPr>
+        <w:br/>
+        <w:t>We zijn dinsdag kort bij Marten langsgeweest voor commentaar op het concept klassendiagram.</w:t>
+      </w:r>
+      <w:r>
+        <w:rPr>
+          <w:lang w:val="nl-NL"/>
+        </w:rPr>
+        <w:br/>
+        <w:t>We willen nog vandaag bij Joost langs gaan om over het opstellen van het klassendiagram en andere modellen te kijken of het goed gaat. E.g. lijnen goed enzo.</w:t>
+      </w:r>
     </w:p>
     <w:p>
       <w:pPr>
-        <w:pStyle w:val="Lijstnummering2"/>
+        <w:pStyle w:val="ListNumber2"/>
         <w:rPr>
           <w:lang w:val="nl-NL"/>
         </w:rPr>
@@ -355,10 +417,25 @@
         </w:rPr>
         <w:t>Planning komende weken</w:t>
       </w:r>
+      <w:r>
+        <w:rPr>
+          <w:lang w:val="nl-NL"/>
+        </w:rPr>
+        <w:br/>
+        <w:t>Uren worden nu ingedeeld per persoon per taak.</w:t>
+      </w:r>
+      <w:r>
+        <w:rPr>
+          <w:lang w:val="nl-NL"/>
+        </w:rPr>
+        <w:t xml:space="preserve"> Dit wordt ingevuld in de excelsheet: planning &amp; urenverantwoording.</w:t>
+      </w:r>
+      <w:bookmarkStart w:id="0" w:name="_GoBack"/>
+      <w:bookmarkEnd w:id="0"/>
     </w:p>
     <w:p>
       <w:pPr>
-        <w:pStyle w:val="Lijstnummering2"/>
+        <w:pStyle w:val="ListNumber2"/>
         <w:rPr>
           <w:lang w:val="nl-NL"/>
         </w:rPr>
@@ -368,11 +445,42 @@
           <w:lang w:val="nl-NL"/>
         </w:rPr>
         <w:t>Solution Architecture</w:t>
+      </w:r>
+      <w:r>
+        <w:rPr>
+          <w:lang w:val="nl-NL"/>
+        </w:rPr>
+        <w:br/>
+        <w:t>Willen we vandaag af hebben. Van 15:00 tot 15:30 heeft Joost tijd om naar de SA te kijken</w:t>
+      </w:r>
+      <w:r>
+        <w:rPr>
+          <w:lang w:val="nl-NL"/>
+        </w:rPr>
+        <w:t xml:space="preserve"> op</w:t>
+      </w:r>
+      <w:r>
+        <w:rPr>
+          <w:lang w:val="nl-NL"/>
+        </w:rPr>
+        <w:t xml:space="preserve"> instituutsplein C02</w:t>
+      </w:r>
+      <w:r>
+        <w:rPr>
+          <w:lang w:val="nl-NL"/>
+        </w:rPr>
+        <w:t>. STD moet nog helemaal gemaakt worden + de t</w:t>
+      </w:r>
+      <w:r>
+        <w:rPr>
+          <w:lang w:val="nl-NL"/>
+        </w:rPr>
+        <w:t>akenstructuur. Verder moet het klassendiagram nog verder uitgewerkt worden met functies en associaties.</w:t>
       </w:r>
     </w:p>
     <w:p>
       <w:pPr>
-        <w:pStyle w:val="Lijstnummering"/>
+        <w:pStyle w:val="ListNumber"/>
         <w:rPr>
           <w:lang w:val="nl-NL"/>
         </w:rPr>
@@ -386,7 +494,7 @@
     </w:p>
     <w:p>
       <w:pPr>
-        <w:pStyle w:val="Lijstnummering"/>
+        <w:pStyle w:val="ListNumber"/>
         <w:numPr>
           <w:ilvl w:val="0"/>
           <w:numId w:val="14"/>
@@ -403,10 +511,24 @@
         </w:rPr>
         <w:t>Vakantie</w:t>
       </w:r>
+      <w:r>
+        <w:rPr>
+          <w:lang w:val="nl-NL"/>
+        </w:rPr>
+        <w:br/>
+        <w:t xml:space="preserve">Na het inleveren van de volledige SA zal er vakantie gehouden worden. De </w:t>
+      </w:r>
+      <w:r>
+        <w:rPr>
+          <w:lang w:val="nl-NL"/>
+        </w:rPr>
+        <w:lastRenderedPageBreak/>
+        <w:t xml:space="preserve">planning is om donderdag de plenaire feedback te verwerken en in de avond in te leveren. </w:t>
+      </w:r>
     </w:p>
     <w:p>
       <w:pPr>
-        <w:pStyle w:val="Lijstnummering"/>
+        <w:pStyle w:val="ListNumber"/>
         <w:rPr>
           <w:lang w:val="nl-NL"/>
         </w:rPr>
@@ -416,11 +538,38 @@
           <w:lang w:val="nl-NL"/>
         </w:rPr>
         <w:t>WVTTK</w:t>
+      </w:r>
+      <w:r>
+        <w:rPr>
+          <w:lang w:val="nl-NL"/>
+        </w:rPr>
+        <w:br/>
+        <w:t>Jessy stelt de gitIgnore op om te zorgen dat het mergen beetje goed gaat.</w:t>
+      </w:r>
+      <w:r>
+        <w:rPr>
+          <w:lang w:val="nl-NL"/>
+        </w:rPr>
+        <w:br/>
+        <w:t>Verder wordt er door allen in pspad gewerkt.</w:t>
+      </w:r>
+      <w:r>
+        <w:rPr>
+          <w:lang w:val="nl-NL"/>
+        </w:rPr>
+        <w:br/>
+        <w:t>Lokalen</w:t>
+      </w:r>
+      <w:r>
+        <w:rPr>
+          <w:lang w:val="nl-NL"/>
+        </w:rPr>
+        <w:t xml:space="preserve"> voor tijdens de projectweek worden door Joost gereserveerd tijdens de vakantie.</w:t>
       </w:r>
     </w:p>
     <w:p>
       <w:pPr>
-        <w:pStyle w:val="Lijstnummering"/>
+        <w:pStyle w:val="ListNumber"/>
         <w:rPr>
           <w:lang w:val="nl-NL"/>
         </w:rPr>
@@ -430,11 +579,18 @@
           <w:lang w:val="nl-NL"/>
         </w:rPr>
         <w:t>Terugkoppeling Notulist</w:t>
+      </w:r>
+      <w:r>
+        <w:rPr>
+          <w:lang w:val="nl-NL"/>
+        </w:rPr>
+        <w:br/>
+        <w:t>Tof</w:t>
       </w:r>
     </w:p>
     <w:p>
       <w:pPr>
-        <w:pStyle w:val="Lijstnummering"/>
+        <w:pStyle w:val="ListNumber"/>
         <w:rPr>
           <w:lang w:val="nl-NL"/>
         </w:rPr>
@@ -444,6 +600,13 @@
           <w:lang w:val="nl-NL"/>
         </w:rPr>
         <w:t>Sluiting vergadering</w:t>
+      </w:r>
+      <w:r>
+        <w:rPr>
+          <w:lang w:val="nl-NL"/>
+        </w:rPr>
+        <w:br/>
+        <w:t>Joost sluit de vergadering om 12:20</w:t>
       </w:r>
     </w:p>
     <w:sectPr>
@@ -457,15 +620,15 @@
 </file>
 
 <file path=word/numbering.xml><?xml version="1.0" encoding="utf-8"?>
-<w:numbering xmlns:wpc="http://schemas.microsoft.com/office/word/2010/wordprocessingCanvas" xmlns:mc="http://schemas.openxmlformats.org/markup-compatibility/2006" xmlns:o="urn:schemas-microsoft-com:office:office" xmlns:r="http://schemas.openxmlformats.org/officeDocument/2006/relationships" xmlns:m="http://schemas.openxmlformats.org/officeDocument/2006/math" xmlns:v="urn:schemas-microsoft-com:vml" xmlns:wp14="http://schemas.microsoft.com/office/word/2010/wordprocessingDrawing" xmlns:wp="http://schemas.openxmlformats.org/drawingml/2006/wordprocessingDrawing" xmlns:w10="urn:schemas-microsoft-com:office:word" xmlns:w="http://schemas.openxmlformats.org/wordprocessingml/2006/main" xmlns:w14="http://schemas.microsoft.com/office/word/2010/wordml" xmlns:w15="http://schemas.microsoft.com/office/word/2012/wordml" xmlns:wpg="http://schemas.microsoft.com/office/word/2010/wordprocessingGroup" xmlns:wpi="http://schemas.microsoft.com/office/word/2010/wordprocessingInk" xmlns:wne="http://schemas.microsoft.com/office/word/2006/wordml" xmlns:wps="http://schemas.microsoft.com/office/word/2010/wordprocessingShape" mc:Ignorable="w14 w15 wp14">
-  <w:abstractNum w:abstractNumId="0" w15:restartNumberingAfterBreak="0">
+<w:numbering xmlns:wpc="http://schemas.microsoft.com/office/word/2010/wordprocessingCanvas" xmlns:mc="http://schemas.openxmlformats.org/markup-compatibility/2006" xmlns:o="urn:schemas-microsoft-com:office:office" xmlns:r="http://schemas.openxmlformats.org/officeDocument/2006/relationships" xmlns:m="http://schemas.openxmlformats.org/officeDocument/2006/math" xmlns:v="urn:schemas-microsoft-com:vml" xmlns:wp14="http://schemas.microsoft.com/office/word/2010/wordprocessingDrawing" xmlns:wp="http://schemas.openxmlformats.org/drawingml/2006/wordprocessingDrawing" xmlns:w10="urn:schemas-microsoft-com:office:word" xmlns:w="http://schemas.openxmlformats.org/wordprocessingml/2006/main" xmlns:w14="http://schemas.microsoft.com/office/word/2010/wordml" xmlns:wpg="http://schemas.microsoft.com/office/word/2010/wordprocessingGroup" xmlns:wpi="http://schemas.microsoft.com/office/word/2010/wordprocessingInk" xmlns:wne="http://schemas.microsoft.com/office/word/2006/wordml" xmlns:wps="http://schemas.microsoft.com/office/word/2010/wordprocessingShape" mc:Ignorable="w14 wp14">
+  <w:abstractNum w:abstractNumId="0">
     <w:nsid w:val="FFFFFF7F"/>
     <w:multiLevelType w:val="singleLevel"/>
     <w:tmpl w:val="9EC80970"/>
     <w:lvl w:ilvl="0">
       <w:start w:val="1"/>
       <w:numFmt w:val="lowerLetter"/>
-      <w:pStyle w:val="Lijstnummering2"/>
+      <w:pStyle w:val="ListNumber2"/>
       <w:lvlText w:val="%1)"/>
       <w:lvlJc w:val="left"/>
       <w:pPr>
@@ -476,14 +639,14 @@
       </w:pPr>
     </w:lvl>
   </w:abstractNum>
-  <w:abstractNum w:abstractNumId="1" w15:restartNumberingAfterBreak="0">
+  <w:abstractNum w:abstractNumId="1">
     <w:nsid w:val="FFFFFF88"/>
     <w:multiLevelType w:val="singleLevel"/>
     <w:tmpl w:val="C0F85FCC"/>
     <w:lvl w:ilvl="0">
       <w:start w:val="1"/>
       <w:numFmt w:val="upperRoman"/>
-      <w:pStyle w:val="Lijstnummering"/>
+      <w:pStyle w:val="ListNumber"/>
       <w:lvlText w:val="%1."/>
       <w:lvlJc w:val="right"/>
       <w:pPr>
@@ -494,7 +657,7 @@
       </w:pPr>
     </w:lvl>
   </w:abstractNum>
-  <w:abstractNum w:abstractNumId="2" w15:restartNumberingAfterBreak="0">
+  <w:abstractNum w:abstractNumId="2">
     <w:nsid w:val="1AA56724"/>
     <w:multiLevelType w:val="hybridMultilevel"/>
     <w:tmpl w:val="BF106536"/>
@@ -583,7 +746,7 @@
       </w:pPr>
     </w:lvl>
   </w:abstractNum>
-  <w:abstractNum w:abstractNumId="3" w15:restartNumberingAfterBreak="0">
+  <w:abstractNum w:abstractNumId="3">
     <w:nsid w:val="44926341"/>
     <w:multiLevelType w:val="multilevel"/>
     <w:tmpl w:val="0413001D"/>
@@ -669,14 +832,14 @@
       </w:pPr>
     </w:lvl>
   </w:abstractNum>
-  <w:abstractNum w:abstractNumId="4" w15:restartNumberingAfterBreak="0">
+  <w:abstractNum w:abstractNumId="4">
     <w:nsid w:val="5D4323BF"/>
     <w:multiLevelType w:val="hybridMultilevel"/>
     <w:tmpl w:val="2D9ABE0E"/>
     <w:lvl w:ilvl="0" w:tplc="B3762D46">
       <w:start w:val="1"/>
       <w:numFmt w:val="upperRoman"/>
-      <w:pStyle w:val="Kop3"/>
+      <w:pStyle w:val="Heading3"/>
       <w:lvlText w:val="%1."/>
       <w:lvlJc w:val="right"/>
       <w:pPr>
@@ -783,7 +946,7 @@
       </w:pPr>
     </w:lvl>
   </w:abstractNum>
-  <w:abstractNum w:abstractNumId="5" w15:restartNumberingAfterBreak="0">
+  <w:abstractNum w:abstractNumId="5">
     <w:nsid w:val="6610427D"/>
     <w:multiLevelType w:val="hybridMultilevel"/>
     <w:tmpl w:val="105CFDB0"/>
@@ -869,7 +1032,7 @@
       </w:pPr>
     </w:lvl>
   </w:abstractNum>
-  <w:abstractNum w:abstractNumId="6" w15:restartNumberingAfterBreak="0">
+  <w:abstractNum w:abstractNumId="6">
     <w:nsid w:val="6C303FE1"/>
     <w:multiLevelType w:val="multilevel"/>
     <w:tmpl w:val="0413001D"/>
@@ -1037,7 +1200,7 @@
 </file>
 
 <file path=word/styles.xml><?xml version="1.0" encoding="utf-8"?>
-<w:styles xmlns:mc="http://schemas.openxmlformats.org/markup-compatibility/2006" xmlns:r="http://schemas.openxmlformats.org/officeDocument/2006/relationships" xmlns:w="http://schemas.openxmlformats.org/wordprocessingml/2006/main" xmlns:w14="http://schemas.microsoft.com/office/word/2010/wordml" xmlns:w15="http://schemas.microsoft.com/office/word/2012/wordml" mc:Ignorable="w14 w15">
+<w:styles xmlns:mc="http://schemas.openxmlformats.org/markup-compatibility/2006" xmlns:r="http://schemas.openxmlformats.org/officeDocument/2006/relationships" xmlns:w="http://schemas.openxmlformats.org/wordprocessingml/2006/main" xmlns:w14="http://schemas.microsoft.com/office/word/2010/wordml" mc:Ignorable="w14">
   <w:docDefaults>
     <w:rPrDefault>
       <w:rPr>
@@ -1047,373 +1210,142 @@
     </w:rPrDefault>
     <w:pPrDefault/>
   </w:docDefaults>
-  <w:latentStyles w:defLockedState="0" w:defUIPriority="0" w:defSemiHidden="0" w:defUnhideWhenUsed="0" w:defQFormat="0" w:count="371">
-    <w:lsdException w:name="Normal" w:qFormat="1"/>
-    <w:lsdException w:name="heading 1" w:qFormat="1"/>
-    <w:lsdException w:name="heading 2" w:qFormat="1"/>
-    <w:lsdException w:name="heading 3" w:qFormat="1"/>
-    <w:lsdException w:name="heading 4" w:semiHidden="1" w:unhideWhenUsed="1" w:qFormat="1"/>
-    <w:lsdException w:name="heading 5" w:semiHidden="1" w:unhideWhenUsed="1" w:qFormat="1"/>
-    <w:lsdException w:name="heading 6" w:semiHidden="1" w:unhideWhenUsed="1" w:qFormat="1"/>
-    <w:lsdException w:name="heading 7" w:semiHidden="1" w:unhideWhenUsed="1" w:qFormat="1"/>
-    <w:lsdException w:name="heading 8" w:semiHidden="1" w:unhideWhenUsed="1" w:qFormat="1"/>
-    <w:lsdException w:name="heading 9" w:semiHidden="1" w:unhideWhenUsed="1" w:qFormat="1"/>
-    <w:lsdException w:name="index 1" w:semiHidden="1" w:unhideWhenUsed="1"/>
-    <w:lsdException w:name="index 2" w:semiHidden="1" w:unhideWhenUsed="1"/>
-    <w:lsdException w:name="index 3" w:semiHidden="1" w:unhideWhenUsed="1"/>
-    <w:lsdException w:name="index 4" w:semiHidden="1" w:unhideWhenUsed="1"/>
-    <w:lsdException w:name="index 5" w:semiHidden="1" w:unhideWhenUsed="1"/>
-    <w:lsdException w:name="index 6" w:semiHidden="1" w:unhideWhenUsed="1"/>
-    <w:lsdException w:name="index 7" w:semiHidden="1" w:unhideWhenUsed="1"/>
-    <w:lsdException w:name="index 8" w:semiHidden="1" w:unhideWhenUsed="1"/>
-    <w:lsdException w:name="index 9" w:semiHidden="1" w:unhideWhenUsed="1"/>
-    <w:lsdException w:name="toc 1" w:semiHidden="1" w:unhideWhenUsed="1"/>
-    <w:lsdException w:name="toc 2" w:semiHidden="1" w:unhideWhenUsed="1"/>
-    <w:lsdException w:name="toc 3" w:semiHidden="1" w:unhideWhenUsed="1"/>
-    <w:lsdException w:name="toc 4" w:semiHidden="1" w:unhideWhenUsed="1"/>
-    <w:lsdException w:name="toc 5" w:semiHidden="1" w:unhideWhenUsed="1"/>
-    <w:lsdException w:name="toc 6" w:semiHidden="1" w:unhideWhenUsed="1"/>
-    <w:lsdException w:name="toc 7" w:semiHidden="1" w:unhideWhenUsed="1"/>
-    <w:lsdException w:name="toc 8" w:semiHidden="1" w:unhideWhenUsed="1"/>
-    <w:lsdException w:name="toc 9" w:semiHidden="1" w:unhideWhenUsed="1"/>
-    <w:lsdException w:name="Normal Indent" w:semiHidden="1" w:unhideWhenUsed="1"/>
-    <w:lsdException w:name="footnote text" w:semiHidden="1" w:unhideWhenUsed="1"/>
-    <w:lsdException w:name="annotation text" w:semiHidden="1" w:unhideWhenUsed="1"/>
-    <w:lsdException w:name="header" w:semiHidden="1" w:unhideWhenUsed="1"/>
-    <w:lsdException w:name="footer" w:semiHidden="1" w:unhideWhenUsed="1"/>
-    <w:lsdException w:name="index heading" w:semiHidden="1" w:unhideWhenUsed="1"/>
-    <w:lsdException w:name="caption" w:semiHidden="1" w:unhideWhenUsed="1" w:qFormat="1"/>
-    <w:lsdException w:name="table of figures" w:semiHidden="1" w:unhideWhenUsed="1"/>
-    <w:lsdException w:name="envelope address" w:semiHidden="1" w:unhideWhenUsed="1"/>
-    <w:lsdException w:name="envelope return" w:semiHidden="1" w:unhideWhenUsed="1"/>
-    <w:lsdException w:name="footnote reference" w:semiHidden="1" w:unhideWhenUsed="1"/>
-    <w:lsdException w:name="annotation reference" w:semiHidden="1" w:unhideWhenUsed="1"/>
-    <w:lsdException w:name="line number" w:semiHidden="1" w:unhideWhenUsed="1"/>
-    <w:lsdException w:name="page number" w:semiHidden="1" w:unhideWhenUsed="1"/>
-    <w:lsdException w:name="endnote reference" w:semiHidden="1" w:unhideWhenUsed="1"/>
-    <w:lsdException w:name="endnote text" w:semiHidden="1" w:unhideWhenUsed="1"/>
-    <w:lsdException w:name="table of authorities" w:semiHidden="1" w:unhideWhenUsed="1"/>
-    <w:lsdException w:name="macro" w:semiHidden="1" w:unhideWhenUsed="1"/>
-    <w:lsdException w:name="toa heading" w:semiHidden="1" w:unhideWhenUsed="1"/>
-    <w:lsdException w:name="List" w:semiHidden="1" w:unhideWhenUsed="1"/>
-    <w:lsdException w:name="List Bullet" w:semiHidden="1" w:unhideWhenUsed="1"/>
-    <w:lsdException w:name="List 2" w:semiHidden="1" w:unhideWhenUsed="1"/>
-    <w:lsdException w:name="List 3" w:semiHidden="1" w:unhideWhenUsed="1"/>
-    <w:lsdException w:name="List Bullet 2" w:semiHidden="1" w:unhideWhenUsed="1"/>
-    <w:lsdException w:name="List Bullet 3" w:semiHidden="1" w:unhideWhenUsed="1"/>
-    <w:lsdException w:name="List Bullet 4" w:semiHidden="1" w:unhideWhenUsed="1"/>
-    <w:lsdException w:name="List Bullet 5" w:semiHidden="1" w:unhideWhenUsed="1"/>
-    <w:lsdException w:name="List Number 2" w:semiHidden="1" w:unhideWhenUsed="1"/>
-    <w:lsdException w:name="List Number 3" w:semiHidden="1" w:unhideWhenUsed="1"/>
-    <w:lsdException w:name="List Number 4" w:semiHidden="1" w:unhideWhenUsed="1"/>
-    <w:lsdException w:name="List Number 5" w:semiHidden="1" w:unhideWhenUsed="1"/>
-    <w:lsdException w:name="Title" w:qFormat="1"/>
-    <w:lsdException w:name="Closing" w:semiHidden="1" w:unhideWhenUsed="1"/>
-    <w:lsdException w:name="Signature" w:semiHidden="1" w:unhideWhenUsed="1"/>
-    <w:lsdException w:name="Default Paragraph Font" w:semiHidden="1" w:unhideWhenUsed="1"/>
-    <w:lsdException w:name="Body Text" w:semiHidden="1" w:unhideWhenUsed="1"/>
-    <w:lsdException w:name="Body Text Indent" w:semiHidden="1" w:unhideWhenUsed="1"/>
-    <w:lsdException w:name="List Continue" w:semiHidden="1" w:unhideWhenUsed="1"/>
-    <w:lsdException w:name="List Continue 2" w:semiHidden="1" w:unhideWhenUsed="1"/>
-    <w:lsdException w:name="List Continue 3" w:semiHidden="1" w:unhideWhenUsed="1"/>
-    <w:lsdException w:name="List Continue 4" w:semiHidden="1" w:unhideWhenUsed="1"/>
-    <w:lsdException w:name="List Continue 5" w:semiHidden="1" w:unhideWhenUsed="1"/>
-    <w:lsdException w:name="Message Header" w:semiHidden="1" w:unhideWhenUsed="1"/>
-    <w:lsdException w:name="Subtitle" w:qFormat="1"/>
-    <w:lsdException w:name="Body Text First Indent 2" w:semiHidden="1" w:unhideWhenUsed="1"/>
-    <w:lsdException w:name="Note Heading" w:semiHidden="1" w:unhideWhenUsed="1"/>
-    <w:lsdException w:name="Body Text 2" w:semiHidden="1" w:unhideWhenUsed="1"/>
-    <w:lsdException w:name="Body Text 3" w:semiHidden="1" w:unhideWhenUsed="1"/>
-    <w:lsdException w:name="Body Text Indent 2" w:semiHidden="1" w:unhideWhenUsed="1"/>
-    <w:lsdException w:name="Body Text Indent 3" w:semiHidden="1" w:unhideWhenUsed="1"/>
-    <w:lsdException w:name="Block Text" w:semiHidden="1" w:unhideWhenUsed="1"/>
-    <w:lsdException w:name="Hyperlink" w:semiHidden="1" w:unhideWhenUsed="1"/>
-    <w:lsdException w:name="FollowedHyperlink" w:semiHidden="1" w:unhideWhenUsed="1"/>
-    <w:lsdException w:name="Strong" w:qFormat="1"/>
-    <w:lsdException w:name="Emphasis" w:qFormat="1"/>
-    <w:lsdException w:name="Document Map" w:semiHidden="1" w:unhideWhenUsed="1"/>
-    <w:lsdException w:name="Plain Text" w:semiHidden="1" w:unhideWhenUsed="1"/>
-    <w:lsdException w:name="E-mail Signature" w:semiHidden="1" w:unhideWhenUsed="1"/>
-    <w:lsdException w:name="HTML Top of Form" w:semiHidden="1" w:unhideWhenUsed="1"/>
-    <w:lsdException w:name="HTML Bottom of Form" w:semiHidden="1" w:unhideWhenUsed="1"/>
-    <w:lsdException w:name="Normal (Web)" w:semiHidden="1" w:unhideWhenUsed="1"/>
-    <w:lsdException w:name="HTML Acronym" w:semiHidden="1" w:unhideWhenUsed="1"/>
-    <w:lsdException w:name="HTML Address" w:semiHidden="1" w:unhideWhenUsed="1"/>
-    <w:lsdException w:name="HTML Cite" w:semiHidden="1" w:unhideWhenUsed="1"/>
-    <w:lsdException w:name="HTML Code" w:semiHidden="1" w:unhideWhenUsed="1"/>
-    <w:lsdException w:name="HTML Definition" w:semiHidden="1" w:unhideWhenUsed="1"/>
-    <w:lsdException w:name="HTML Keyboard" w:semiHidden="1" w:unhideWhenUsed="1"/>
-    <w:lsdException w:name="HTML Preformatted" w:semiHidden="1" w:unhideWhenUsed="1"/>
-    <w:lsdException w:name="HTML Sample" w:semiHidden="1" w:unhideWhenUsed="1"/>
-    <w:lsdException w:name="HTML Typewriter" w:semiHidden="1" w:unhideWhenUsed="1"/>
-    <w:lsdException w:name="HTML Variable" w:semiHidden="1" w:unhideWhenUsed="1"/>
-    <w:lsdException w:name="Normal Table" w:semiHidden="1" w:unhideWhenUsed="1"/>
-    <w:lsdException w:name="annotation subject" w:semiHidden="1" w:unhideWhenUsed="1"/>
-    <w:lsdException w:name="No List" w:semiHidden="1" w:unhideWhenUsed="1"/>
-    <w:lsdException w:name="Outline List 1" w:semiHidden="1" w:unhideWhenUsed="1"/>
-    <w:lsdException w:name="Outline List 2" w:semiHidden="1" w:unhideWhenUsed="1"/>
-    <w:lsdException w:name="Outline List 3" w:semiHidden="1" w:unhideWhenUsed="1"/>
-    <w:lsdException w:name="Table Simple 1" w:semiHidden="1" w:unhideWhenUsed="1"/>
-    <w:lsdException w:name="Table Simple 2" w:semiHidden="1" w:unhideWhenUsed="1"/>
-    <w:lsdException w:name="Table Simple 3" w:semiHidden="1" w:unhideWhenUsed="1"/>
-    <w:lsdException w:name="Table Classic 1" w:semiHidden="1" w:unhideWhenUsed="1"/>
-    <w:lsdException w:name="Table Classic 2" w:semiHidden="1" w:unhideWhenUsed="1"/>
-    <w:lsdException w:name="Table Classic 3" w:semiHidden="1" w:unhideWhenUsed="1"/>
-    <w:lsdException w:name="Table Classic 4" w:semiHidden="1" w:unhideWhenUsed="1"/>
-    <w:lsdException w:name="Table Colorful 1" w:semiHidden="1" w:unhideWhenUsed="1"/>
-    <w:lsdException w:name="Table Colorful 2" w:semiHidden="1" w:unhideWhenUsed="1"/>
-    <w:lsdException w:name="Table Colorful 3" w:semiHidden="1" w:unhideWhenUsed="1"/>
-    <w:lsdException w:name="Table Columns 1" w:semiHidden="1" w:unhideWhenUsed="1"/>
-    <w:lsdException w:name="Table Columns 2" w:semiHidden="1" w:unhideWhenUsed="1"/>
-    <w:lsdException w:name="Table Columns 3" w:semiHidden="1" w:unhideWhenUsed="1"/>
-    <w:lsdException w:name="Table Columns 4" w:semiHidden="1" w:unhideWhenUsed="1"/>
-    <w:lsdException w:name="Table Columns 5" w:semiHidden="1" w:unhideWhenUsed="1"/>
-    <w:lsdException w:name="Table Grid 1" w:semiHidden="1" w:unhideWhenUsed="1"/>
-    <w:lsdException w:name="Table Grid 2" w:semiHidden="1" w:unhideWhenUsed="1"/>
-    <w:lsdException w:name="Table Grid 3" w:semiHidden="1" w:unhideWhenUsed="1"/>
-    <w:lsdException w:name="Table Grid 4" w:semiHidden="1" w:unhideWhenUsed="1"/>
-    <w:lsdException w:name="Table Grid 5" w:semiHidden="1" w:unhideWhenUsed="1"/>
-    <w:lsdException w:name="Table Grid 6" w:semiHidden="1" w:unhideWhenUsed="1"/>
-    <w:lsdException w:name="Table Grid 7" w:semiHidden="1" w:unhideWhenUsed="1"/>
-    <w:lsdException w:name="Table Grid 8" w:semiHidden="1" w:unhideWhenUsed="1"/>
-    <w:lsdException w:name="Table List 1" w:semiHidden="1" w:unhideWhenUsed="1"/>
-    <w:lsdException w:name="Table List 2" w:semiHidden="1" w:unhideWhenUsed="1"/>
-    <w:lsdException w:name="Table List 3" w:semiHidden="1" w:unhideWhenUsed="1"/>
-    <w:lsdException w:name="Table List 4" w:semiHidden="1" w:unhideWhenUsed="1"/>
-    <w:lsdException w:name="Table List 5" w:semiHidden="1" w:unhideWhenUsed="1"/>
-    <w:lsdException w:name="Table List 6" w:semiHidden="1" w:unhideWhenUsed="1"/>
-    <w:lsdException w:name="Table List 7" w:semiHidden="1" w:unhideWhenUsed="1"/>
-    <w:lsdException w:name="Table List 8" w:semiHidden="1" w:unhideWhenUsed="1"/>
-    <w:lsdException w:name="Table 3D effects 1" w:semiHidden="1" w:unhideWhenUsed="1"/>
-    <w:lsdException w:name="Table 3D effects 2" w:semiHidden="1" w:unhideWhenUsed="1"/>
-    <w:lsdException w:name="Table 3D effects 3" w:semiHidden="1" w:unhideWhenUsed="1"/>
-    <w:lsdException w:name="Table Contemporary" w:semiHidden="1" w:unhideWhenUsed="1"/>
-    <w:lsdException w:name="Table Elegant" w:semiHidden="1" w:unhideWhenUsed="1"/>
-    <w:lsdException w:name="Table Professional" w:semiHidden="1" w:unhideWhenUsed="1"/>
-    <w:lsdException w:name="Table Subtle 1" w:semiHidden="1" w:unhideWhenUsed="1"/>
-    <w:lsdException w:name="Table Subtle 2" w:semiHidden="1" w:unhideWhenUsed="1"/>
-    <w:lsdException w:name="Table Web 1" w:semiHidden="1" w:unhideWhenUsed="1"/>
-    <w:lsdException w:name="Table Web 2" w:semiHidden="1" w:unhideWhenUsed="1"/>
-    <w:lsdException w:name="Table Web 3" w:semiHidden="1" w:unhideWhenUsed="1"/>
-    <w:lsdException w:name="Balloon Text" w:semiHidden="1" w:unhideWhenUsed="1"/>
-    <w:lsdException w:name="Table Theme" w:semiHidden="1" w:unhideWhenUsed="1"/>
-    <w:lsdException w:name="Placeholder Text" w:semiHidden="1" w:uiPriority="99"/>
-    <w:lsdException w:name="No Spacing" w:uiPriority="1" w:qFormat="1"/>
-    <w:lsdException w:name="Light Shading" w:uiPriority="60"/>
-    <w:lsdException w:name="Light List" w:uiPriority="61"/>
-    <w:lsdException w:name="Light Grid" w:uiPriority="62"/>
-    <w:lsdException w:name="Medium Shading 1" w:uiPriority="63"/>
-    <w:lsdException w:name="Medium Shading 2" w:uiPriority="64"/>
-    <w:lsdException w:name="Medium List 1" w:uiPriority="65"/>
-    <w:lsdException w:name="Medium List 2" w:uiPriority="66"/>
-    <w:lsdException w:name="Medium Grid 1" w:uiPriority="67"/>
-    <w:lsdException w:name="Medium Grid 2" w:uiPriority="68"/>
-    <w:lsdException w:name="Medium Grid 3" w:uiPriority="69"/>
-    <w:lsdException w:name="Dark List" w:uiPriority="70"/>
-    <w:lsdException w:name="Colorful Shading" w:uiPriority="71"/>
-    <w:lsdException w:name="Colorful List" w:uiPriority="72"/>
-    <w:lsdException w:name="Colorful Grid" w:uiPriority="73"/>
-    <w:lsdException w:name="Light Shading Accent 1" w:uiPriority="60"/>
-    <w:lsdException w:name="Light List Accent 1" w:uiPriority="61"/>
-    <w:lsdException w:name="Light Grid Accent 1" w:uiPriority="62"/>
-    <w:lsdException w:name="Medium Shading 1 Accent 1" w:uiPriority="63"/>
-    <w:lsdException w:name="Medium Shading 2 Accent 1" w:uiPriority="64"/>
-    <w:lsdException w:name="Medium List 1 Accent 1" w:uiPriority="65"/>
-    <w:lsdException w:name="Revision" w:semiHidden="1" w:uiPriority="99"/>
-    <w:lsdException w:name="List Paragraph" w:uiPriority="34" w:qFormat="1"/>
-    <w:lsdException w:name="Quote" w:uiPriority="29" w:qFormat="1"/>
-    <w:lsdException w:name="Intense Quote" w:uiPriority="30" w:qFormat="1"/>
-    <w:lsdException w:name="Medium List 2 Accent 1" w:uiPriority="66"/>
-    <w:lsdException w:name="Medium Grid 1 Accent 1" w:uiPriority="67"/>
-    <w:lsdException w:name="Medium Grid 2 Accent 1" w:uiPriority="68"/>
-    <w:lsdException w:name="Medium Grid 3 Accent 1" w:uiPriority="69"/>
-    <w:lsdException w:name="Dark List Accent 1" w:uiPriority="70"/>
-    <w:lsdException w:name="Colorful Shading Accent 1" w:uiPriority="71"/>
-    <w:lsdException w:name="Colorful List Accent 1" w:uiPriority="72"/>
-    <w:lsdException w:name="Colorful Grid Accent 1" w:uiPriority="73"/>
-    <w:lsdException w:name="Light Shading Accent 2" w:uiPriority="60"/>
-    <w:lsdException w:name="Light List Accent 2" w:uiPriority="61"/>
-    <w:lsdException w:name="Light Grid Accent 2" w:uiPriority="62"/>
-    <w:lsdException w:name="Medium Shading 1 Accent 2" w:uiPriority="63"/>
-    <w:lsdException w:name="Medium Shading 2 Accent 2" w:uiPriority="64"/>
-    <w:lsdException w:name="Medium List 1 Accent 2" w:uiPriority="65"/>
-    <w:lsdException w:name="Medium List 2 Accent 2" w:uiPriority="66"/>
-    <w:lsdException w:name="Medium Grid 1 Accent 2" w:uiPriority="67"/>
-    <w:lsdException w:name="Medium Grid 2 Accent 2" w:uiPriority="68"/>
-    <w:lsdException w:name="Medium Grid 3 Accent 2" w:uiPriority="69"/>
-    <w:lsdException w:name="Dark List Accent 2" w:uiPriority="70"/>
-    <w:lsdException w:name="Colorful Shading Accent 2" w:uiPriority="71"/>
-    <w:lsdException w:name="Colorful List Accent 2" w:uiPriority="72"/>
-    <w:lsdException w:name="Colorful Grid Accent 2" w:uiPriority="73"/>
-    <w:lsdException w:name="Light Shading Accent 3" w:uiPriority="60"/>
-    <w:lsdException w:name="Light List Accent 3" w:uiPriority="61"/>
-    <w:lsdException w:name="Light Grid Accent 3" w:uiPriority="62"/>
-    <w:lsdException w:name="Medium Shading 1 Accent 3" w:uiPriority="63"/>
-    <w:lsdException w:name="Medium Shading 2 Accent 3" w:uiPriority="64"/>
-    <w:lsdException w:name="Medium List 1 Accent 3" w:uiPriority="65"/>
-    <w:lsdException w:name="Medium List 2 Accent 3" w:uiPriority="66"/>
-    <w:lsdException w:name="Medium Grid 1 Accent 3" w:uiPriority="67"/>
-    <w:lsdException w:name="Medium Grid 2 Accent 3" w:uiPriority="68"/>
-    <w:lsdException w:name="Medium Grid 3 Accent 3" w:uiPriority="69"/>
-    <w:lsdException w:name="Dark List Accent 3" w:uiPriority="70"/>
-    <w:lsdException w:name="Colorful Shading Accent 3" w:uiPriority="71"/>
-    <w:lsdException w:name="Colorful List Accent 3" w:uiPriority="72"/>
-    <w:lsdException w:name="Colorful Grid Accent 3" w:uiPriority="73"/>
-    <w:lsdException w:name="Light Shading Accent 4" w:uiPriority="60"/>
-    <w:lsdException w:name="Light List Accent 4" w:uiPriority="61"/>
-    <w:lsdException w:name="Light Grid Accent 4" w:uiPriority="62"/>
-    <w:lsdException w:name="Medium Shading 1 Accent 4" w:uiPriority="63"/>
-    <w:lsdException w:name="Medium Shading 2 Accent 4" w:uiPriority="64"/>
-    <w:lsdException w:name="Medium List 1 Accent 4" w:uiPriority="65"/>
-    <w:lsdException w:name="Medium List 2 Accent 4" w:uiPriority="66"/>
-    <w:lsdException w:name="Medium Grid 1 Accent 4" w:uiPriority="67"/>
-    <w:lsdException w:name="Medium Grid 2 Accent 4" w:uiPriority="68"/>
-    <w:lsdException w:name="Medium Grid 3 Accent 4" w:uiPriority="69"/>
-    <w:lsdException w:name="Dark List Accent 4" w:uiPriority="70"/>
-    <w:lsdException w:name="Colorful Shading Accent 4" w:uiPriority="71"/>
-    <w:lsdException w:name="Colorful List Accent 4" w:uiPriority="72"/>
-    <w:lsdException w:name="Colorful Grid Accent 4" w:uiPriority="73"/>
-    <w:lsdException w:name="Light Shading Accent 5" w:uiPriority="60"/>
-    <w:lsdException w:name="Light List Accent 5" w:uiPriority="61"/>
-    <w:lsdException w:name="Light Grid Accent 5" w:uiPriority="62"/>
-    <w:lsdException w:name="Medium Shading 1 Accent 5" w:uiPriority="63"/>
-    <w:lsdException w:name="Medium Shading 2 Accent 5" w:uiPriority="64"/>
-    <w:lsdException w:name="Medium List 1 Accent 5" w:uiPriority="65"/>
-    <w:lsdException w:name="Medium List 2 Accent 5" w:uiPriority="66"/>
-    <w:lsdException w:name="Medium Grid 1 Accent 5" w:uiPriority="67"/>
-    <w:lsdException w:name="Medium Grid 2 Accent 5" w:uiPriority="68"/>
-    <w:lsdException w:name="Medium Grid 3 Accent 5" w:uiPriority="69"/>
-    <w:lsdException w:name="Dark List Accent 5" w:uiPriority="70"/>
-    <w:lsdException w:name="Colorful Shading Accent 5" w:uiPriority="71"/>
-    <w:lsdException w:name="Colorful List Accent 5" w:uiPriority="72"/>
-    <w:lsdException w:name="Colorful Grid Accent 5" w:uiPriority="73"/>
-    <w:lsdException w:name="Light Shading Accent 6" w:uiPriority="60"/>
-    <w:lsdException w:name="Light List Accent 6" w:uiPriority="61"/>
-    <w:lsdException w:name="Light Grid Accent 6" w:uiPriority="62"/>
-    <w:lsdException w:name="Medium Shading 1 Accent 6" w:uiPriority="63"/>
-    <w:lsdException w:name="Medium Shading 2 Accent 6" w:uiPriority="64"/>
-    <w:lsdException w:name="Medium List 1 Accent 6" w:uiPriority="65"/>
-    <w:lsdException w:name="Medium List 2 Accent 6" w:uiPriority="66"/>
-    <w:lsdException w:name="Medium Grid 1 Accent 6" w:uiPriority="67"/>
-    <w:lsdException w:name="Medium Grid 2 Accent 6" w:uiPriority="68"/>
-    <w:lsdException w:name="Medium Grid 3 Accent 6" w:uiPriority="69"/>
-    <w:lsdException w:name="Dark List Accent 6" w:uiPriority="70"/>
-    <w:lsdException w:name="Colorful Shading Accent 6" w:uiPriority="71"/>
-    <w:lsdException w:name="Colorful List Accent 6" w:uiPriority="72"/>
-    <w:lsdException w:name="Colorful Grid Accent 6" w:uiPriority="73"/>
-    <w:lsdException w:name="Subtle Emphasis" w:uiPriority="19" w:qFormat="1"/>
-    <w:lsdException w:name="Intense Emphasis" w:uiPriority="21" w:qFormat="1"/>
-    <w:lsdException w:name="Subtle Reference" w:uiPriority="31" w:qFormat="1"/>
-    <w:lsdException w:name="Intense Reference" w:uiPriority="32" w:qFormat="1"/>
-    <w:lsdException w:name="Book Title" w:uiPriority="33" w:qFormat="1"/>
-    <w:lsdException w:name="Bibliography" w:semiHidden="1" w:uiPriority="37" w:unhideWhenUsed="1"/>
-    <w:lsdException w:name="TOC Heading" w:semiHidden="1" w:uiPriority="39" w:unhideWhenUsed="1" w:qFormat="1"/>
-    <w:lsdException w:name="Plain Table 1" w:uiPriority="41"/>
-    <w:lsdException w:name="Plain Table 2" w:uiPriority="42"/>
-    <w:lsdException w:name="Plain Table 3" w:uiPriority="43"/>
-    <w:lsdException w:name="Plain Table 4" w:uiPriority="44"/>
-    <w:lsdException w:name="Plain Table 5" w:uiPriority="45"/>
-    <w:lsdException w:name="Grid Table Light" w:uiPriority="40"/>
-    <w:lsdException w:name="Grid Table 1 Light" w:uiPriority="46"/>
-    <w:lsdException w:name="Grid Table 2" w:uiPriority="47"/>
-    <w:lsdException w:name="Grid Table 3" w:uiPriority="48"/>
-    <w:lsdException w:name="Grid Table 4" w:uiPriority="49"/>
-    <w:lsdException w:name="Grid Table 5 Dark" w:uiPriority="50"/>
-    <w:lsdException w:name="Grid Table 6 Colorful" w:uiPriority="51"/>
-    <w:lsdException w:name="Grid Table 7 Colorful" w:uiPriority="52"/>
-    <w:lsdException w:name="Grid Table 1 Light Accent 1" w:uiPriority="46"/>
-    <w:lsdException w:name="Grid Table 2 Accent 1" w:uiPriority="47"/>
-    <w:lsdException w:name="Grid Table 3 Accent 1" w:uiPriority="48"/>
-    <w:lsdException w:name="Grid Table 4 Accent 1" w:uiPriority="49"/>
-    <w:lsdException w:name="Grid Table 5 Dark Accent 1" w:uiPriority="50"/>
-    <w:lsdException w:name="Grid Table 6 Colorful Accent 1" w:uiPriority="51"/>
-    <w:lsdException w:name="Grid Table 7 Colorful Accent 1" w:uiPriority="52"/>
-    <w:lsdException w:name="Grid Table 1 Light Accent 2" w:uiPriority="46"/>
-    <w:lsdException w:name="Grid Table 2 Accent 2" w:uiPriority="47"/>
-    <w:lsdException w:name="Grid Table 3 Accent 2" w:uiPriority="48"/>
-    <w:lsdException w:name="Grid Table 4 Accent 2" w:uiPriority="49"/>
-    <w:lsdException w:name="Grid Table 5 Dark Accent 2" w:uiPriority="50"/>
-    <w:lsdException w:name="Grid Table 6 Colorful Accent 2" w:uiPriority="51"/>
-    <w:lsdException w:name="Grid Table 7 Colorful Accent 2" w:uiPriority="52"/>
-    <w:lsdException w:name="Grid Table 1 Light Accent 3" w:uiPriority="46"/>
-    <w:lsdException w:name="Grid Table 2 Accent 3" w:uiPriority="47"/>
-    <w:lsdException w:name="Grid Table 3 Accent 3" w:uiPriority="48"/>
-    <w:lsdException w:name="Grid Table 4 Accent 3" w:uiPriority="49"/>
-    <w:lsdException w:name="Grid Table 5 Dark Accent 3" w:uiPriority="50"/>
-    <w:lsdException w:name="Grid Table 6 Colorful Accent 3" w:uiPriority="51"/>
-    <w:lsdException w:name="Grid Table 7 Colorful Accent 3" w:uiPriority="52"/>
-    <w:lsdException w:name="Grid Table 1 Light Accent 4" w:uiPriority="46"/>
-    <w:lsdException w:name="Grid Table 2 Accent 4" w:uiPriority="47"/>
-    <w:lsdException w:name="Grid Table 3 Accent 4" w:uiPriority="48"/>
-    <w:lsdException w:name="Grid Table 4 Accent 4" w:uiPriority="49"/>
-    <w:lsdException w:name="Grid Table 5 Dark Accent 4" w:uiPriority="50"/>
-    <w:lsdException w:name="Grid Table 6 Colorful Accent 4" w:uiPriority="51"/>
-    <w:lsdException w:name="Grid Table 7 Colorful Accent 4" w:uiPriority="52"/>
-    <w:lsdException w:name="Grid Table 1 Light Accent 5" w:uiPriority="46"/>
-    <w:lsdException w:name="Grid Table 2 Accent 5" w:uiPriority="47"/>
-    <w:lsdException w:name="Grid Table 3 Accent 5" w:uiPriority="48"/>
-    <w:lsdException w:name="Grid Table 4 Accent 5" w:uiPriority="49"/>
-    <w:lsdException w:name="Grid Table 5 Dark Accent 5" w:uiPriority="50"/>
-    <w:lsdException w:name="Grid Table 6 Colorful Accent 5" w:uiPriority="51"/>
-    <w:lsdException w:name="Grid Table 7 Colorful Accent 5" w:uiPriority="52"/>
-    <w:lsdException w:name="Grid Table 1 Light Accent 6" w:uiPriority="46"/>
-    <w:lsdException w:name="Grid Table 2 Accent 6" w:uiPriority="47"/>
-    <w:lsdException w:name="Grid Table 3 Accent 6" w:uiPriority="48"/>
-    <w:lsdException w:name="Grid Table 4 Accent 6" w:uiPriority="49"/>
-    <w:lsdException w:name="Grid Table 5 Dark Accent 6" w:uiPriority="50"/>
-    <w:lsdException w:name="Grid Table 6 Colorful Accent 6" w:uiPriority="51"/>
-    <w:lsdException w:name="Grid Table 7 Colorful Accent 6" w:uiPriority="52"/>
-    <w:lsdException w:name="List Table 1 Light" w:uiPriority="46"/>
-    <w:lsdException w:name="List Table 2" w:uiPriority="47"/>
-    <w:lsdException w:name="List Table 3" w:uiPriority="48"/>
-    <w:lsdException w:name="List Table 4" w:uiPriority="49"/>
-    <w:lsdException w:name="List Table 5 Dark" w:uiPriority="50"/>
-    <w:lsdException w:name="List Table 6 Colorful" w:uiPriority="51"/>
-    <w:lsdException w:name="List Table 7 Colorful" w:uiPriority="52"/>
-    <w:lsdException w:name="List Table 1 Light Accent 1" w:uiPriority="46"/>
-    <w:lsdException w:name="List Table 2 Accent 1" w:uiPriority="47"/>
-    <w:lsdException w:name="List Table 3 Accent 1" w:uiPriority="48"/>
-    <w:lsdException w:name="List Table 4 Accent 1" w:uiPriority="49"/>
-    <w:lsdException w:name="List Table 5 Dark Accent 1" w:uiPriority="50"/>
-    <w:lsdException w:name="List Table 6 Colorful Accent 1" w:uiPriority="51"/>
-    <w:lsdException w:name="List Table 7 Colorful Accent 1" w:uiPriority="52"/>
-    <w:lsdException w:name="List Table 1 Light Accent 2" w:uiPriority="46"/>
-    <w:lsdException w:name="List Table 2 Accent 2" w:uiPriority="47"/>
-    <w:lsdException w:name="List Table 3 Accent 2" w:uiPriority="48"/>
-    <w:lsdException w:name="List Table 4 Accent 2" w:uiPriority="49"/>
-    <w:lsdException w:name="List Table 5 Dark Accent 2" w:uiPriority="50"/>
-    <w:lsdException w:name="List Table 6 Colorful Accent 2" w:uiPriority="51"/>
-    <w:lsdException w:name="List Table 7 Colorful Accent 2" w:uiPriority="52"/>
-    <w:lsdException w:name="List Table 1 Light Accent 3" w:uiPriority="46"/>
-    <w:lsdException w:name="List Table 2 Accent 3" w:uiPriority="47"/>
-    <w:lsdException w:name="List Table 3 Accent 3" w:uiPriority="48"/>
-    <w:lsdException w:name="List Table 4 Accent 3" w:uiPriority="49"/>
-    <w:lsdException w:name="List Table 5 Dark Accent 3" w:uiPriority="50"/>
-    <w:lsdException w:name="List Table 6 Colorful Accent 3" w:uiPriority="51"/>
-    <w:lsdException w:name="List Table 7 Colorful Accent 3" w:uiPriority="52"/>
-    <w:lsdException w:name="List Table 1 Light Accent 4" w:uiPriority="46"/>
-    <w:lsdException w:name="List Table 2 Accent 4" w:uiPriority="47"/>
-    <w:lsdException w:name="List Table 3 Accent 4" w:uiPriority="48"/>
-    <w:lsdException w:name="List Table 4 Accent 4" w:uiPriority="49"/>
-    <w:lsdException w:name="List Table 5 Dark Accent 4" w:uiPriority="50"/>
-    <w:lsdException w:name="List Table 6 Colorful Accent 4" w:uiPriority="51"/>
-    <w:lsdException w:name="List Table 7 Colorful Accent 4" w:uiPriority="52"/>
-    <w:lsdException w:name="List Table 1 Light Accent 5" w:uiPriority="46"/>
-    <w:lsdException w:name="List Table 2 Accent 5" w:uiPriority="47"/>
-    <w:lsdException w:name="List Table 3 Accent 5" w:uiPriority="48"/>
-    <w:lsdException w:name="List Table 4 Accent 5" w:uiPriority="49"/>
-    <w:lsdException w:name="List Table 5 Dark Accent 5" w:uiPriority="50"/>
-    <w:lsdException w:name="List Table 6 Colorful Accent 5" w:uiPriority="51"/>
-    <w:lsdException w:name="List Table 7 Colorful Accent 5" w:uiPriority="52"/>
-    <w:lsdException w:name="List Table 1 Light Accent 6" w:uiPriority="46"/>
-    <w:lsdException w:name="List Table 2 Accent 6" w:uiPriority="47"/>
-    <w:lsdException w:name="List Table 3 Accent 6" w:uiPriority="48"/>
-    <w:lsdException w:name="List Table 4 Accent 6" w:uiPriority="49"/>
-    <w:lsdException w:name="List Table 5 Dark Accent 6" w:uiPriority="50"/>
-    <w:lsdException w:name="List Table 6 Colorful Accent 6" w:uiPriority="51"/>
-    <w:lsdException w:name="List Table 7 Colorful Accent 6" w:uiPriority="52"/>
+  <w:latentStyles w:defLockedState="0" w:defUIPriority="0" w:defSemiHidden="1" w:defUnhideWhenUsed="1" w:defQFormat="0" w:count="267">
+    <w:lsdException w:name="Normal" w:semiHidden="0" w:unhideWhenUsed="0" w:qFormat="1"/>
+    <w:lsdException w:name="heading 1" w:semiHidden="0" w:unhideWhenUsed="0" w:qFormat="1"/>
+    <w:lsdException w:name="heading 2" w:semiHidden="0" w:unhideWhenUsed="0" w:qFormat="1"/>
+    <w:lsdException w:name="heading 3" w:semiHidden="0" w:unhideWhenUsed="0" w:qFormat="1"/>
+    <w:lsdException w:name="heading 4" w:qFormat="1"/>
+    <w:lsdException w:name="heading 5" w:qFormat="1"/>
+    <w:lsdException w:name="heading 6" w:qFormat="1"/>
+    <w:lsdException w:name="heading 7" w:qFormat="1"/>
+    <w:lsdException w:name="heading 8" w:qFormat="1"/>
+    <w:lsdException w:name="heading 9" w:qFormat="1"/>
+    <w:lsdException w:name="caption" w:qFormat="1"/>
+    <w:lsdException w:name="List Number" w:semiHidden="0" w:unhideWhenUsed="0"/>
+    <w:lsdException w:name="List 4" w:semiHidden="0" w:unhideWhenUsed="0"/>
+    <w:lsdException w:name="List 5" w:semiHidden="0" w:unhideWhenUsed="0"/>
+    <w:lsdException w:name="Title" w:semiHidden="0" w:unhideWhenUsed="0" w:qFormat="1"/>
+    <w:lsdException w:name="Subtitle" w:semiHidden="0" w:unhideWhenUsed="0" w:qFormat="1"/>
+    <w:lsdException w:name="Salutation" w:semiHidden="0" w:unhideWhenUsed="0"/>
+    <w:lsdException w:name="Date" w:semiHidden="0" w:unhideWhenUsed="0"/>
+    <w:lsdException w:name="Body Text First Indent" w:semiHidden="0" w:unhideWhenUsed="0"/>
+    <w:lsdException w:name="Strong" w:semiHidden="0" w:unhideWhenUsed="0" w:qFormat="1"/>
+    <w:lsdException w:name="Emphasis" w:semiHidden="0" w:unhideWhenUsed="0" w:qFormat="1"/>
+    <w:lsdException w:name="Table Grid" w:semiHidden="0" w:unhideWhenUsed="0"/>
+    <w:lsdException w:name="Placeholder Text" w:uiPriority="99" w:unhideWhenUsed="0"/>
+    <w:lsdException w:name="No Spacing" w:semiHidden="0" w:uiPriority="1" w:unhideWhenUsed="0" w:qFormat="1"/>
+    <w:lsdException w:name="Light Shading" w:semiHidden="0" w:uiPriority="60" w:unhideWhenUsed="0"/>
+    <w:lsdException w:name="Light List" w:semiHidden="0" w:uiPriority="61" w:unhideWhenUsed="0"/>
+    <w:lsdException w:name="Light Grid" w:semiHidden="0" w:uiPriority="62" w:unhideWhenUsed="0"/>
+    <w:lsdException w:name="Medium Shading 1" w:semiHidden="0" w:uiPriority="63" w:unhideWhenUsed="0"/>
+    <w:lsdException w:name="Medium Shading 2" w:semiHidden="0" w:uiPriority="64" w:unhideWhenUsed="0"/>
+    <w:lsdException w:name="Medium List 1" w:semiHidden="0" w:uiPriority="65" w:unhideWhenUsed="0"/>
+    <w:lsdException w:name="Medium List 2" w:semiHidden="0" w:uiPriority="66" w:unhideWhenUsed="0"/>
+    <w:lsdException w:name="Medium Grid 1" w:semiHidden="0" w:uiPriority="67" w:unhideWhenUsed="0"/>
+    <w:lsdException w:name="Medium Grid 2" w:semiHidden="0" w:uiPriority="68" w:unhideWhenUsed="0"/>
+    <w:lsdException w:name="Medium Grid 3" w:semiHidden="0" w:uiPriority="69" w:unhideWhenUsed="0"/>
+    <w:lsdException w:name="Dark List" w:semiHidden="0" w:uiPriority="70" w:unhideWhenUsed="0"/>
+    <w:lsdException w:name="Colorful Shading" w:semiHidden="0" w:uiPriority="71" w:unhideWhenUsed="0"/>
+    <w:lsdException w:name="Colorful List" w:semiHidden="0" w:uiPriority="72" w:unhideWhenUsed="0"/>
+    <w:lsdException w:name="Colorful Grid" w:semiHidden="0" w:uiPriority="73" w:unhideWhenUsed="0"/>
+    <w:lsdException w:name="Light Shading Accent 1" w:semiHidden="0" w:uiPriority="60" w:unhideWhenUsed="0"/>
+    <w:lsdException w:name="Light List Accent 1" w:semiHidden="0" w:uiPriority="61" w:unhideWhenUsed="0"/>
+    <w:lsdException w:name="Light Grid Accent 1" w:semiHidden="0" w:uiPriority="62" w:unhideWhenUsed="0"/>
+    <w:lsdException w:name="Medium Shading 1 Accent 1" w:semiHidden="0" w:uiPriority="63" w:unhideWhenUsed="0"/>
+    <w:lsdException w:name="Medium Shading 2 Accent 1" w:semiHidden="0" w:uiPriority="64" w:unhideWhenUsed="0"/>
+    <w:lsdException w:name="Medium List 1 Accent 1" w:semiHidden="0" w:uiPriority="65" w:unhideWhenUsed="0"/>
+    <w:lsdException w:name="Revision" w:uiPriority="99" w:unhideWhenUsed="0"/>
+    <w:lsdException w:name="List Paragraph" w:semiHidden="0" w:uiPriority="34" w:unhideWhenUsed="0" w:qFormat="1"/>
+    <w:lsdException w:name="Quote" w:semiHidden="0" w:uiPriority="29" w:unhideWhenUsed="0" w:qFormat="1"/>
+    <w:lsdException w:name="Intense Quote" w:semiHidden="0" w:uiPriority="30" w:unhideWhenUsed="0" w:qFormat="1"/>
+    <w:lsdException w:name="Medium List 2 Accent 1" w:semiHidden="0" w:uiPriority="66" w:unhideWhenUsed="0"/>
+    <w:lsdException w:name="Medium Grid 1 Accent 1" w:semiHidden="0" w:uiPriority="67" w:unhideWhenUsed="0"/>
+    <w:lsdException w:name="Medium Grid 2 Accent 1" w:semiHidden="0" w:uiPriority="68" w:unhideWhenUsed="0"/>
+    <w:lsdException w:name="Medium Grid 3 Accent 1" w:semiHidden="0" w:uiPriority="69" w:unhideWhenUsed="0"/>
+    <w:lsdException w:name="Dark List Accent 1" w:semiHidden="0" w:uiPriority="70" w:unhideWhenUsed="0"/>
+    <w:lsdException w:name="Colorful Shading Accent 1" w:semiHidden="0" w:uiPriority="71" w:unhideWhenUsed="0"/>
+    <w:lsdException w:name="Colorful List Accent 1" w:semiHidden="0" w:uiPriority="72" w:unhideWhenUsed="0"/>
+    <w:lsdException w:name="Colorful Grid Accent 1" w:semiHidden="0" w:uiPriority="73" w:unhideWhenUsed="0"/>
+    <w:lsdException w:name="Light Shading Accent 2" w:semiHidden="0" w:uiPriority="60" w:unhideWhenUsed="0"/>
+    <w:lsdException w:name="Light List Accent 2" w:semiHidden="0" w:uiPriority="61" w:unhideWhenUsed="0"/>
+    <w:lsdException w:name="Light Grid Accent 2" w:semiHidden="0" w:uiPriority="62" w:unhideWhenUsed="0"/>
+    <w:lsdException w:name="Medium Shading 1 Accent 2" w:semiHidden="0" w:uiPriority="63" w:unhideWhenUsed="0"/>
+    <w:lsdException w:name="Medium Shading 2 Accent 2" w:semiHidden="0" w:uiPriority="64" w:unhideWhenUsed="0"/>
+    <w:lsdException w:name="Medium List 1 Accent 2" w:semiHidden="0" w:uiPriority="65" w:unhideWhenUsed="0"/>
+    <w:lsdException w:name="Medium List 2 Accent 2" w:semiHidden="0" w:uiPriority="66" w:unhideWhenUsed="0"/>
+    <w:lsdException w:name="Medium Grid 1 Accent 2" w:semiHidden="0" w:uiPriority="67" w:unhideWhenUsed="0"/>
+    <w:lsdException w:name="Medium Grid 2 Accent 2" w:semiHidden="0" w:uiPriority="68" w:unhideWhenUsed="0"/>
+    <w:lsdException w:name="Medium Grid 3 Accent 2" w:semiHidden="0" w:uiPriority="69" w:unhideWhenUsed="0"/>
+    <w:lsdException w:name="Dark List Accent 2" w:semiHidden="0" w:uiPriority="70" w:unhideWhenUsed="0"/>
+    <w:lsdException w:name="Colorful Shading Accent 2" w:semiHidden="0" w:uiPriority="71" w:unhideWhenUsed="0"/>
+    <w:lsdException w:name="Colorful List Accent 2" w:semiHidden="0" w:uiPriority="72" w:unhideWhenUsed="0"/>
+    <w:lsdException w:name="Colorful Grid Accent 2" w:semiHidden="0" w:uiPriority="73" w:unhideWhenUsed="0"/>
+    <w:lsdException w:name="Light Shading Accent 3" w:semiHidden="0" w:uiPriority="60" w:unhideWhenUsed="0"/>
+    <w:lsdException w:name="Light List Accent 3" w:semiHidden="0" w:uiPriority="61" w:unhideWhenUsed="0"/>
+    <w:lsdException w:name="Light Grid Accent 3" w:semiHidden="0" w:uiPriority="62" w:unhideWhenUsed="0"/>
+    <w:lsdException w:name="Medium Shading 1 Accent 3" w:semiHidden="0" w:uiPriority="63" w:unhideWhenUsed="0"/>
+    <w:lsdException w:name="Medium Shading 2 Accent 3" w:semiHidden="0" w:uiPriority="64" w:unhideWhenUsed="0"/>
+    <w:lsdException w:name="Medium List 1 Accent 3" w:semiHidden="0" w:uiPriority="65" w:unhideWhenUsed="0"/>
+    <w:lsdException w:name="Medium List 2 Accent 3" w:semiHidden="0" w:uiPriority="66" w:unhideWhenUsed="0"/>
+    <w:lsdException w:name="Medium Grid 1 Accent 3" w:semiHidden="0" w:uiPriority="67" w:unhideWhenUsed="0"/>
+    <w:lsdException w:name="Medium Grid 2 Accent 3" w:semiHidden="0" w:uiPriority="68" w:unhideWhenUsed="0"/>
+    <w:lsdException w:name="Medium Grid 3 Accent 3" w:semiHidden="0" w:uiPriority="69" w:unhideWhenUsed="0"/>
+    <w:lsdException w:name="Dark List Accent 3" w:semiHidden="0" w:uiPriority="70" w:unhideWhenUsed="0"/>
+    <w:lsdException w:name="Colorful Shading Accent 3" w:semiHidden="0" w:uiPriority="71" w:unhideWhenUsed="0"/>
+    <w:lsdException w:name="Colorful List Accent 3" w:semiHidden="0" w:uiPriority="72" w:unhideWhenUsed="0"/>
+    <w:lsdException w:name="Colorful Grid Accent 3" w:semiHidden="0" w:uiPriority="73" w:unhideWhenUsed="0"/>
+    <w:lsdException w:name="Light Shading Accent 4" w:semiHidden="0" w:uiPriority="60" w:unhideWhenUsed="0"/>
+    <w:lsdException w:name="Light List Accent 4" w:semiHidden="0" w:uiPriority="61" w:unhideWhenUsed="0"/>
+    <w:lsdException w:name="Light Grid Accent 4" w:semiHidden="0" w:uiPriority="62" w:unhideWhenUsed="0"/>
+    <w:lsdException w:name="Medium Shading 1 Accent 4" w:semiHidden="0" w:uiPriority="63" w:unhideWhenUsed="0"/>
+    <w:lsdException w:name="Medium Shading 2 Accent 4" w:semiHidden="0" w:uiPriority="64" w:unhideWhenUsed="0"/>
+    <w:lsdException w:name="Medium List 1 Accent 4" w:semiHidden="0" w:uiPriority="65" w:unhideWhenUsed="0"/>
+    <w:lsdException w:name="Medium List 2 Accent 4" w:semiHidden="0" w:uiPriority="66" w:unhideWhenUsed="0"/>
+    <w:lsdException w:name="Medium Grid 1 Accent 4" w:semiHidden="0" w:uiPriority="67" w:unhideWhenUsed="0"/>
+    <w:lsdException w:name="Medium Grid 2 Accent 4" w:semiHidden="0" w:uiPriority="68" w:unhideWhenUsed="0"/>
+    <w:lsdException w:name="Medium Grid 3 Accent 4" w:semiHidden="0" w:uiPriority="69" w:unhideWhenUsed="0"/>
+    <w:lsdException w:name="Dark List Accent 4" w:semiHidden="0" w:uiPriority="70" w:unhideWhenUsed="0"/>
+    <w:lsdException w:name="Colorful Shading Accent 4" w:semiHidden="0" w:uiPriority="71" w:unhideWhenUsed="0"/>
+    <w:lsdException w:name="Colorful List Accent 4" w:semiHidden="0" w:uiPriority="72" w:unhideWhenUsed="0"/>
+    <w:lsdException w:name="Colorful Grid Accent 4" w:semiHidden="0" w:uiPriority="73" w:unhideWhenUsed="0"/>
+    <w:lsdException w:name="Light Shading Accent 5" w:semiHidden="0" w:uiPriority="60" w:unhideWhenUsed="0"/>
+    <w:lsdException w:name="Light List Accent 5" w:semiHidden="0" w:uiPriority="61" w:unhideWhenUsed="0"/>
+    <w:lsdException w:name="Light Grid Accent 5" w:semiHidden="0" w:uiPriority="62" w:unhideWhenUsed="0"/>
+    <w:lsdException w:name="Medium Shading 1 Accent 5" w:semiHidden="0" w:uiPriority="63" w:unhideWhenUsed="0"/>
+    <w:lsdException w:name="Medium Shading 2 Accent 5" w:semiHidden="0" w:uiPriority="64" w:unhideWhenUsed="0"/>
+    <w:lsdException w:name="Medium List 1 Accent 5" w:semiHidden="0" w:uiPriority="65" w:unhideWhenUsed="0"/>
+    <w:lsdException w:name="Medium List 2 Accent 5" w:semiHidden="0" w:uiPriority="66" w:unhideWhenUsed="0"/>
+    <w:lsdException w:name="Medium Grid 1 Accent 5" w:semiHidden="0" w:uiPriority="67" w:unhideWhenUsed="0"/>
+    <w:lsdException w:name="Medium Grid 2 Accent 5" w:semiHidden="0" w:uiPriority="68" w:unhideWhenUsed="0"/>
+    <w:lsdException w:name="Medium Grid 3 Accent 5" w:semiHidden="0" w:uiPriority="69" w:unhideWhenUsed="0"/>
+    <w:lsdException w:name="Dark List Accent 5" w:semiHidden="0" w:uiPriority="70" w:unhideWhenUsed="0"/>
+    <w:lsdException w:name="Colorful Shading Accent 5" w:semiHidden="0" w:uiPriority="71" w:unhideWhenUsed="0"/>
+    <w:lsdException w:name="Colorful List Accent 5" w:semiHidden="0" w:uiPriority="72" w:unhideWhenUsed="0"/>
+    <w:lsdException w:name="Colorful Grid Accent 5" w:semiHidden="0" w:uiPriority="73" w:unhideWhenUsed="0"/>
+    <w:lsdException w:name="Light Shading Accent 6" w:semiHidden="0" w:uiPriority="60" w:unhideWhenUsed="0"/>
+    <w:lsdException w:name="Light List Accent 6" w:semiHidden="0" w:uiPriority="61" w:unhideWhenUsed="0"/>
+    <w:lsdException w:name="Light Grid Accent 6" w:semiHidden="0" w:uiPriority="62" w:unhideWhenUsed="0"/>
+    <w:lsdException w:name="Medium Shading 1 Accent 6" w:semiHidden="0" w:uiPriority="63" w:unhideWhenUsed="0"/>
+    <w:lsdException w:name="Medium Shading 2 Accent 6" w:semiHidden="0" w:uiPriority="64" w:unhideWhenUsed="0"/>
+    <w:lsdException w:name="Medium List 1 Accent 6" w:semiHidden="0" w:uiPriority="65" w:unhideWhenUsed="0"/>
+    <w:lsdException w:name="Medium List 2 Accent 6" w:semiHidden="0" w:uiPriority="66" w:unhideWhenUsed="0"/>
+    <w:lsdException w:name="Medium Grid 1 Accent 6" w:semiHidden="0" w:uiPriority="67" w:unhideWhenUsed="0"/>
+    <w:lsdException w:name="Medium Grid 2 Accent 6" w:semiHidden="0" w:uiPriority="68" w:unhideWhenUsed="0"/>
+    <w:lsdException w:name="Medium Grid 3 Accent 6" w:semiHidden="0" w:uiPriority="69" w:unhideWhenUsed="0"/>
+    <w:lsdException w:name="Dark List Accent 6" w:semiHidden="0" w:uiPriority="70" w:unhideWhenUsed="0"/>
+    <w:lsdException w:name="Colorful Shading Accent 6" w:semiHidden="0" w:uiPriority="71" w:unhideWhenUsed="0"/>
+    <w:lsdException w:name="Colorful List Accent 6" w:semiHidden="0" w:uiPriority="72" w:unhideWhenUsed="0"/>
+    <w:lsdException w:name="Colorful Grid Accent 6" w:semiHidden="0" w:uiPriority="73" w:unhideWhenUsed="0"/>
+    <w:lsdException w:name="Subtle Emphasis" w:semiHidden="0" w:uiPriority="19" w:unhideWhenUsed="0" w:qFormat="1"/>
+    <w:lsdException w:name="Intense Emphasis" w:semiHidden="0" w:uiPriority="21" w:unhideWhenUsed="0" w:qFormat="1"/>
+    <w:lsdException w:name="Subtle Reference" w:semiHidden="0" w:uiPriority="31" w:unhideWhenUsed="0" w:qFormat="1"/>
+    <w:lsdException w:name="Intense Reference" w:semiHidden="0" w:uiPriority="32" w:unhideWhenUsed="0" w:qFormat="1"/>
+    <w:lsdException w:name="Book Title" w:semiHidden="0" w:uiPriority="33" w:unhideWhenUsed="0" w:qFormat="1"/>
+    <w:lsdException w:name="Bibliography" w:uiPriority="37"/>
+    <w:lsdException w:name="TOC Heading" w:uiPriority="39" w:qFormat="1"/>
   </w:latentStyles>
-  <w:style w:type="paragraph" w:default="1" w:styleId="Standaard">
+  <w:style w:type="paragraph" w:default="1" w:styleId="Normal">
     <w:name w:val="Normal"/>
     <w:qFormat/>
     <w:pPr>
@@ -1424,10 +1356,10 @@
       <w:szCs w:val="24"/>
     </w:rPr>
   </w:style>
-  <w:style w:type="paragraph" w:styleId="Kop1">
+  <w:style w:type="paragraph" w:styleId="Heading1">
     <w:name w:val="heading 1"/>
-    <w:basedOn w:val="Standaard"/>
-    <w:next w:val="Standaard"/>
+    <w:basedOn w:val="Normal"/>
+    <w:next w:val="Normal"/>
     <w:qFormat/>
     <w:pPr>
       <w:keepNext/>
@@ -1446,10 +1378,10 @@
       <w:szCs w:val="32"/>
     </w:rPr>
   </w:style>
-  <w:style w:type="paragraph" w:styleId="Kop2">
+  <w:style w:type="paragraph" w:styleId="Heading2">
     <w:name w:val="heading 2"/>
-    <w:basedOn w:val="Standaard"/>
-    <w:next w:val="Standaard"/>
+    <w:basedOn w:val="Normal"/>
+    <w:next w:val="Normal"/>
     <w:qFormat/>
     <w:pPr>
       <w:keepNext/>
@@ -1463,9 +1395,9 @@
       <w:iCs/>
     </w:rPr>
   </w:style>
-  <w:style w:type="paragraph" w:styleId="Kop3">
+  <w:style w:type="paragraph" w:styleId="Heading3">
     <w:name w:val="heading 3"/>
-    <w:next w:val="Standaard"/>
+    <w:next w:val="Normal"/>
     <w:qFormat/>
     <w:pPr>
       <w:numPr>
@@ -1481,13 +1413,13 @@
       <w:szCs w:val="24"/>
     </w:rPr>
   </w:style>
-  <w:style w:type="character" w:default="1" w:styleId="Standaardalinea-lettertype">
+  <w:style w:type="character" w:default="1" w:styleId="DefaultParagraphFont">
     <w:name w:val="Default Paragraph Font"/>
     <w:uiPriority w:val="1"/>
     <w:semiHidden/>
     <w:unhideWhenUsed/>
   </w:style>
-  <w:style w:type="table" w:default="1" w:styleId="Standaardtabel">
+  <w:style w:type="table" w:default="1" w:styleId="TableNormal">
     <w:name w:val="Normal Table"/>
     <w:uiPriority w:val="99"/>
     <w:semiHidden/>
@@ -1502,15 +1434,15 @@
       </w:tblCellMar>
     </w:tblPr>
   </w:style>
-  <w:style w:type="numbering" w:default="1" w:styleId="Geenlijst">
+  <w:style w:type="numbering" w:default="1" w:styleId="NoList">
     <w:name w:val="No List"/>
     <w:uiPriority w:val="99"/>
     <w:semiHidden/>
     <w:unhideWhenUsed/>
   </w:style>
-  <w:style w:type="paragraph" w:styleId="Lijstnummering">
+  <w:style w:type="paragraph" w:styleId="ListNumber">
     <w:name w:val="List Number"/>
-    <w:basedOn w:val="Standaard"/>
+    <w:basedOn w:val="Normal"/>
     <w:pPr>
       <w:numPr>
         <w:numId w:val="5"/>
@@ -1518,19 +1450,19 @@
       <w:spacing w:before="240"/>
     </w:pPr>
   </w:style>
-  <w:style w:type="paragraph" w:styleId="Lijstnummering2">
+  <w:style w:type="paragraph" w:styleId="ListNumber2">
     <w:name w:val="List Number 2"/>
-    <w:basedOn w:val="Standaard"/>
+    <w:basedOn w:val="Normal"/>
     <w:pPr>
       <w:numPr>
         <w:numId w:val="8"/>
       </w:numPr>
     </w:pPr>
   </w:style>
-  <w:style w:type="paragraph" w:styleId="Datum">
+  <w:style w:type="paragraph" w:styleId="Date">
     <w:name w:val="Date"/>
-    <w:basedOn w:val="Standaard"/>
-    <w:next w:val="Standaard"/>
+    <w:basedOn w:val="Normal"/>
+    <w:next w:val="Normal"/>
     <w:pPr>
       <w:ind w:left="0"/>
       <w:jc w:val="center"/>
@@ -1546,7 +1478,7 @@
   </w:style>
   <w:style w:type="paragraph" w:customStyle="1" w:styleId="Genodigden1">
     <w:name w:val="Genodigden 1"/>
-    <w:basedOn w:val="Standaard"/>
+    <w:basedOn w:val="Normal"/>
     <w:next w:val="Genodigden"/>
     <w:rsid w:val="00E83437"/>
     <w:pPr>
@@ -1563,7 +1495,7 @@
   </w:style>
   <w:style w:type="paragraph" w:customStyle="1" w:styleId="Typevergadering">
     <w:name w:val="Type vergadering"/>
-    <w:basedOn w:val="Standaard"/>
+    <w:basedOn w:val="Normal"/>
     <w:rsid w:val="00E83437"/>
     <w:pPr>
       <w:keepNext/>
@@ -1579,7 +1511,7 @@
   </w:style>
   <w:style w:type="paragraph" w:customStyle="1" w:styleId="Organisatorvanvergaderingen">
     <w:name w:val="Organisator van vergaderingen"/>
-    <w:basedOn w:val="Standaard"/>
+    <w:basedOn w:val="Normal"/>
     <w:rsid w:val="00E83437"/>
     <w:pPr>
       <w:keepNext/>
@@ -1595,7 +1527,7 @@
   </w:style>
   <w:style w:type="paragraph" w:customStyle="1" w:styleId="Date1">
     <w:name w:val="Date1"/>
-    <w:basedOn w:val="Standaard"/>
+    <w:basedOn w:val="Normal"/>
     <w:pPr>
       <w:spacing w:before="100" w:beforeAutospacing="1" w:after="100" w:afterAutospacing="1"/>
       <w:ind w:left="0"/>
@@ -1604,7 +1536,356 @@
   <w:style w:type="paragraph" w:customStyle="1" w:styleId="Tijd">
     <w:name w:val="Tijd"/>
     <w:basedOn w:val="Date1"/>
-    <w:next w:val="Standaard"/>
+    <w:next w:val="Normal"/>
+    <w:pPr>
+      <w:spacing w:before="0" w:beforeAutospacing="0" w:after="480" w:afterAutospacing="0"/>
+      <w:jc w:val="center"/>
+    </w:pPr>
+    <w:rPr>
+      <w:lang w:bidi="en-US"/>
+    </w:rPr>
+  </w:style>
+</w:styles>
+</file>
+
+<file path=word/stylesWithEffects.xml><?xml version="1.0" encoding="utf-8"?>
+<w:styles xmlns:wpc="http://schemas.microsoft.com/office/word/2010/wordprocessingCanvas" xmlns:mc="http://schemas.openxmlformats.org/markup-compatibility/2006" xmlns:o="urn:schemas-microsoft-com:office:office" xmlns:r="http://schemas.openxmlformats.org/officeDocument/2006/relationships" xmlns:m="http://schemas.openxmlformats.org/officeDocument/2006/math" xmlns:v="urn:schemas-microsoft-com:vml" xmlns:wp14="http://schemas.microsoft.com/office/word/2010/wordprocessingDrawing" xmlns:wp="http://schemas.openxmlformats.org/drawingml/2006/wordprocessingDrawing" xmlns:w10="urn:schemas-microsoft-com:office:word" xmlns:w="http://schemas.openxmlformats.org/wordprocessingml/2006/main" xmlns:w14="http://schemas.microsoft.com/office/word/2010/wordml" xmlns:wpg="http://schemas.microsoft.com/office/word/2010/wordprocessingGroup" xmlns:wpi="http://schemas.microsoft.com/office/word/2010/wordprocessingInk" xmlns:wne="http://schemas.microsoft.com/office/word/2006/wordml" xmlns:wps="http://schemas.microsoft.com/office/word/2010/wordprocessingShape" mc:Ignorable="w14 wp14">
+  <w:docDefaults>
+    <w:rPrDefault>
+      <w:rPr>
+        <w:rFonts w:ascii="Times New Roman" w:eastAsia="Times New Roman" w:hAnsi="Times New Roman" w:cs="Times New Roman"/>
+        <w:lang w:val="en-US" w:eastAsia="en-US" w:bidi="ar-SA"/>
+      </w:rPr>
+    </w:rPrDefault>
+    <w:pPrDefault/>
+  </w:docDefaults>
+  <w:latentStyles w:defLockedState="0" w:defUIPriority="0" w:defSemiHidden="1" w:defUnhideWhenUsed="1" w:defQFormat="0" w:count="267">
+    <w:lsdException w:name="Normal" w:semiHidden="0" w:unhideWhenUsed="0" w:qFormat="1"/>
+    <w:lsdException w:name="heading 1" w:semiHidden="0" w:unhideWhenUsed="0" w:qFormat="1"/>
+    <w:lsdException w:name="heading 2" w:semiHidden="0" w:unhideWhenUsed="0" w:qFormat="1"/>
+    <w:lsdException w:name="heading 3" w:semiHidden="0" w:unhideWhenUsed="0" w:qFormat="1"/>
+    <w:lsdException w:name="heading 4" w:qFormat="1"/>
+    <w:lsdException w:name="heading 5" w:qFormat="1"/>
+    <w:lsdException w:name="heading 6" w:qFormat="1"/>
+    <w:lsdException w:name="heading 7" w:qFormat="1"/>
+    <w:lsdException w:name="heading 8" w:qFormat="1"/>
+    <w:lsdException w:name="heading 9" w:qFormat="1"/>
+    <w:lsdException w:name="caption" w:qFormat="1"/>
+    <w:lsdException w:name="List Number" w:semiHidden="0" w:unhideWhenUsed="0"/>
+    <w:lsdException w:name="List 4" w:semiHidden="0" w:unhideWhenUsed="0"/>
+    <w:lsdException w:name="List 5" w:semiHidden="0" w:unhideWhenUsed="0"/>
+    <w:lsdException w:name="Title" w:semiHidden="0" w:unhideWhenUsed="0" w:qFormat="1"/>
+    <w:lsdException w:name="Subtitle" w:semiHidden="0" w:unhideWhenUsed="0" w:qFormat="1"/>
+    <w:lsdException w:name="Salutation" w:semiHidden="0" w:unhideWhenUsed="0"/>
+    <w:lsdException w:name="Date" w:semiHidden="0" w:unhideWhenUsed="0"/>
+    <w:lsdException w:name="Body Text First Indent" w:semiHidden="0" w:unhideWhenUsed="0"/>
+    <w:lsdException w:name="Strong" w:semiHidden="0" w:unhideWhenUsed="0" w:qFormat="1"/>
+    <w:lsdException w:name="Emphasis" w:semiHidden="0" w:unhideWhenUsed="0" w:qFormat="1"/>
+    <w:lsdException w:name="Table Grid" w:semiHidden="0" w:unhideWhenUsed="0"/>
+    <w:lsdException w:name="Placeholder Text" w:uiPriority="99" w:unhideWhenUsed="0"/>
+    <w:lsdException w:name="No Spacing" w:semiHidden="0" w:uiPriority="1" w:unhideWhenUsed="0" w:qFormat="1"/>
+    <w:lsdException w:name="Light Shading" w:semiHidden="0" w:uiPriority="60" w:unhideWhenUsed="0"/>
+    <w:lsdException w:name="Light List" w:semiHidden="0" w:uiPriority="61" w:unhideWhenUsed="0"/>
+    <w:lsdException w:name="Light Grid" w:semiHidden="0" w:uiPriority="62" w:unhideWhenUsed="0"/>
+    <w:lsdException w:name="Medium Shading 1" w:semiHidden="0" w:uiPriority="63" w:unhideWhenUsed="0"/>
+    <w:lsdException w:name="Medium Shading 2" w:semiHidden="0" w:uiPriority="64" w:unhideWhenUsed="0"/>
+    <w:lsdException w:name="Medium List 1" w:semiHidden="0" w:uiPriority="65" w:unhideWhenUsed="0"/>
+    <w:lsdException w:name="Medium List 2" w:semiHidden="0" w:uiPriority="66" w:unhideWhenUsed="0"/>
+    <w:lsdException w:name="Medium Grid 1" w:semiHidden="0" w:uiPriority="67" w:unhideWhenUsed="0"/>
+    <w:lsdException w:name="Medium Grid 2" w:semiHidden="0" w:uiPriority="68" w:unhideWhenUsed="0"/>
+    <w:lsdException w:name="Medium Grid 3" w:semiHidden="0" w:uiPriority="69" w:unhideWhenUsed="0"/>
+    <w:lsdException w:name="Dark List" w:semiHidden="0" w:uiPriority="70" w:unhideWhenUsed="0"/>
+    <w:lsdException w:name="Colorful Shading" w:semiHidden="0" w:uiPriority="71" w:unhideWhenUsed="0"/>
+    <w:lsdException w:name="Colorful List" w:semiHidden="0" w:uiPriority="72" w:unhideWhenUsed="0"/>
+    <w:lsdException w:name="Colorful Grid" w:semiHidden="0" w:uiPriority="73" w:unhideWhenUsed="0"/>
+    <w:lsdException w:name="Light Shading Accent 1" w:semiHidden="0" w:uiPriority="60" w:unhideWhenUsed="0"/>
+    <w:lsdException w:name="Light List Accent 1" w:semiHidden="0" w:uiPriority="61" w:unhideWhenUsed="0"/>
+    <w:lsdException w:name="Light Grid Accent 1" w:semiHidden="0" w:uiPriority="62" w:unhideWhenUsed="0"/>
+    <w:lsdException w:name="Medium Shading 1 Accent 1" w:semiHidden="0" w:uiPriority="63" w:unhideWhenUsed="0"/>
+    <w:lsdException w:name="Medium Shading 2 Accent 1" w:semiHidden="0" w:uiPriority="64" w:unhideWhenUsed="0"/>
+    <w:lsdException w:name="Medium List 1 Accent 1" w:semiHidden="0" w:uiPriority="65" w:unhideWhenUsed="0"/>
+    <w:lsdException w:name="Revision" w:uiPriority="99" w:unhideWhenUsed="0"/>
+    <w:lsdException w:name="List Paragraph" w:semiHidden="0" w:uiPriority="34" w:unhideWhenUsed="0" w:qFormat="1"/>
+    <w:lsdException w:name="Quote" w:semiHidden="0" w:uiPriority="29" w:unhideWhenUsed="0" w:qFormat="1"/>
+    <w:lsdException w:name="Intense Quote" w:semiHidden="0" w:uiPriority="30" w:unhideWhenUsed="0" w:qFormat="1"/>
+    <w:lsdException w:name="Medium List 2 Accent 1" w:semiHidden="0" w:uiPriority="66" w:unhideWhenUsed="0"/>
+    <w:lsdException w:name="Medium Grid 1 Accent 1" w:semiHidden="0" w:uiPriority="67" w:unhideWhenUsed="0"/>
+    <w:lsdException w:name="Medium Grid 2 Accent 1" w:semiHidden="0" w:uiPriority="68" w:unhideWhenUsed="0"/>
+    <w:lsdException w:name="Medium Grid 3 Accent 1" w:semiHidden="0" w:uiPriority="69" w:unhideWhenUsed="0"/>
+    <w:lsdException w:name="Dark List Accent 1" w:semiHidden="0" w:uiPriority="70" w:unhideWhenUsed="0"/>
+    <w:lsdException w:name="Colorful Shading Accent 1" w:semiHidden="0" w:uiPriority="71" w:unhideWhenUsed="0"/>
+    <w:lsdException w:name="Colorful List Accent 1" w:semiHidden="0" w:uiPriority="72" w:unhideWhenUsed="0"/>
+    <w:lsdException w:name="Colorful Grid Accent 1" w:semiHidden="0" w:uiPriority="73" w:unhideWhenUsed="0"/>
+    <w:lsdException w:name="Light Shading Accent 2" w:semiHidden="0" w:uiPriority="60" w:unhideWhenUsed="0"/>
+    <w:lsdException w:name="Light List Accent 2" w:semiHidden="0" w:uiPriority="61" w:unhideWhenUsed="0"/>
+    <w:lsdException w:name="Light Grid Accent 2" w:semiHidden="0" w:uiPriority="62" w:unhideWhenUsed="0"/>
+    <w:lsdException w:name="Medium Shading 1 Accent 2" w:semiHidden="0" w:uiPriority="63" w:unhideWhenUsed="0"/>
+    <w:lsdException w:name="Medium Shading 2 Accent 2" w:semiHidden="0" w:uiPriority="64" w:unhideWhenUsed="0"/>
+    <w:lsdException w:name="Medium List 1 Accent 2" w:semiHidden="0" w:uiPriority="65" w:unhideWhenUsed="0"/>
+    <w:lsdException w:name="Medium List 2 Accent 2" w:semiHidden="0" w:uiPriority="66" w:unhideWhenUsed="0"/>
+    <w:lsdException w:name="Medium Grid 1 Accent 2" w:semiHidden="0" w:uiPriority="67" w:unhideWhenUsed="0"/>
+    <w:lsdException w:name="Medium Grid 2 Accent 2" w:semiHidden="0" w:uiPriority="68" w:unhideWhenUsed="0"/>
+    <w:lsdException w:name="Medium Grid 3 Accent 2" w:semiHidden="0" w:uiPriority="69" w:unhideWhenUsed="0"/>
+    <w:lsdException w:name="Dark List Accent 2" w:semiHidden="0" w:uiPriority="70" w:unhideWhenUsed="0"/>
+    <w:lsdException w:name="Colorful Shading Accent 2" w:semiHidden="0" w:uiPriority="71" w:unhideWhenUsed="0"/>
+    <w:lsdException w:name="Colorful List Accent 2" w:semiHidden="0" w:uiPriority="72" w:unhideWhenUsed="0"/>
+    <w:lsdException w:name="Colorful Grid Accent 2" w:semiHidden="0" w:uiPriority="73" w:unhideWhenUsed="0"/>
+    <w:lsdException w:name="Light Shading Accent 3" w:semiHidden="0" w:uiPriority="60" w:unhideWhenUsed="0"/>
+    <w:lsdException w:name="Light List Accent 3" w:semiHidden="0" w:uiPriority="61" w:unhideWhenUsed="0"/>
+    <w:lsdException w:name="Light Grid Accent 3" w:semiHidden="0" w:uiPriority="62" w:unhideWhenUsed="0"/>
+    <w:lsdException w:name="Medium Shading 1 Accent 3" w:semiHidden="0" w:uiPriority="63" w:unhideWhenUsed="0"/>
+    <w:lsdException w:name="Medium Shading 2 Accent 3" w:semiHidden="0" w:uiPriority="64" w:unhideWhenUsed="0"/>
+    <w:lsdException w:name="Medium List 1 Accent 3" w:semiHidden="0" w:uiPriority="65" w:unhideWhenUsed="0"/>
+    <w:lsdException w:name="Medium List 2 Accent 3" w:semiHidden="0" w:uiPriority="66" w:unhideWhenUsed="0"/>
+    <w:lsdException w:name="Medium Grid 1 Accent 3" w:semiHidden="0" w:uiPriority="67" w:unhideWhenUsed="0"/>
+    <w:lsdException w:name="Medium Grid 2 Accent 3" w:semiHidden="0" w:uiPriority="68" w:unhideWhenUsed="0"/>
+    <w:lsdException w:name="Medium Grid 3 Accent 3" w:semiHidden="0" w:uiPriority="69" w:unhideWhenUsed="0"/>
+    <w:lsdException w:name="Dark List Accent 3" w:semiHidden="0" w:uiPriority="70" w:unhideWhenUsed="0"/>
+    <w:lsdException w:name="Colorful Shading Accent 3" w:semiHidden="0" w:uiPriority="71" w:unhideWhenUsed="0"/>
+    <w:lsdException w:name="Colorful List Accent 3" w:semiHidden="0" w:uiPriority="72" w:unhideWhenUsed="0"/>
+    <w:lsdException w:name="Colorful Grid Accent 3" w:semiHidden="0" w:uiPriority="73" w:unhideWhenUsed="0"/>
+    <w:lsdException w:name="Light Shading Accent 4" w:semiHidden="0" w:uiPriority="60" w:unhideWhenUsed="0"/>
+    <w:lsdException w:name="Light List Accent 4" w:semiHidden="0" w:uiPriority="61" w:unhideWhenUsed="0"/>
+    <w:lsdException w:name="Light Grid Accent 4" w:semiHidden="0" w:uiPriority="62" w:unhideWhenUsed="0"/>
+    <w:lsdException w:name="Medium Shading 1 Accent 4" w:semiHidden="0" w:uiPriority="63" w:unhideWhenUsed="0"/>
+    <w:lsdException w:name="Medium Shading 2 Accent 4" w:semiHidden="0" w:uiPriority="64" w:unhideWhenUsed="0"/>
+    <w:lsdException w:name="Medium List 1 Accent 4" w:semiHidden="0" w:uiPriority="65" w:unhideWhenUsed="0"/>
+    <w:lsdException w:name="Medium List 2 Accent 4" w:semiHidden="0" w:uiPriority="66" w:unhideWhenUsed="0"/>
+    <w:lsdException w:name="Medium Grid 1 Accent 4" w:semiHidden="0" w:uiPriority="67" w:unhideWhenUsed="0"/>
+    <w:lsdException w:name="Medium Grid 2 Accent 4" w:semiHidden="0" w:uiPriority="68" w:unhideWhenUsed="0"/>
+    <w:lsdException w:name="Medium Grid 3 Accent 4" w:semiHidden="0" w:uiPriority="69" w:unhideWhenUsed="0"/>
+    <w:lsdException w:name="Dark List Accent 4" w:semiHidden="0" w:uiPriority="70" w:unhideWhenUsed="0"/>
+    <w:lsdException w:name="Colorful Shading Accent 4" w:semiHidden="0" w:uiPriority="71" w:unhideWhenUsed="0"/>
+    <w:lsdException w:name="Colorful List Accent 4" w:semiHidden="0" w:uiPriority="72" w:unhideWhenUsed="0"/>
+    <w:lsdException w:name="Colorful Grid Accent 4" w:semiHidden="0" w:uiPriority="73" w:unhideWhenUsed="0"/>
+    <w:lsdException w:name="Light Shading Accent 5" w:semiHidden="0" w:uiPriority="60" w:unhideWhenUsed="0"/>
+    <w:lsdException w:name="Light List Accent 5" w:semiHidden="0" w:uiPriority="61" w:unhideWhenUsed="0"/>
+    <w:lsdException w:name="Light Grid Accent 5" w:semiHidden="0" w:uiPriority="62" w:unhideWhenUsed="0"/>
+    <w:lsdException w:name="Medium Shading 1 Accent 5" w:semiHidden="0" w:uiPriority="63" w:unhideWhenUsed="0"/>
+    <w:lsdException w:name="Medium Shading 2 Accent 5" w:semiHidden="0" w:uiPriority="64" w:unhideWhenUsed="0"/>
+    <w:lsdException w:name="Medium List 1 Accent 5" w:semiHidden="0" w:uiPriority="65" w:unhideWhenUsed="0"/>
+    <w:lsdException w:name="Medium List 2 Accent 5" w:semiHidden="0" w:uiPriority="66" w:unhideWhenUsed="0"/>
+    <w:lsdException w:name="Medium Grid 1 Accent 5" w:semiHidden="0" w:uiPriority="67" w:unhideWhenUsed="0"/>
+    <w:lsdException w:name="Medium Grid 2 Accent 5" w:semiHidden="0" w:uiPriority="68" w:unhideWhenUsed="0"/>
+    <w:lsdException w:name="Medium Grid 3 Accent 5" w:semiHidden="0" w:uiPriority="69" w:unhideWhenUsed="0"/>
+    <w:lsdException w:name="Dark List Accent 5" w:semiHidden="0" w:uiPriority="70" w:unhideWhenUsed="0"/>
+    <w:lsdException w:name="Colorful Shading Accent 5" w:semiHidden="0" w:uiPriority="71" w:unhideWhenUsed="0"/>
+    <w:lsdException w:name="Colorful List Accent 5" w:semiHidden="0" w:uiPriority="72" w:unhideWhenUsed="0"/>
+    <w:lsdException w:name="Colorful Grid Accent 5" w:semiHidden="0" w:uiPriority="73" w:unhideWhenUsed="0"/>
+    <w:lsdException w:name="Light Shading Accent 6" w:semiHidden="0" w:uiPriority="60" w:unhideWhenUsed="0"/>
+    <w:lsdException w:name="Light List Accent 6" w:semiHidden="0" w:uiPriority="61" w:unhideWhenUsed="0"/>
+    <w:lsdException w:name="Light Grid Accent 6" w:semiHidden="0" w:uiPriority="62" w:unhideWhenUsed="0"/>
+    <w:lsdException w:name="Medium Shading 1 Accent 6" w:semiHidden="0" w:uiPriority="63" w:unhideWhenUsed="0"/>
+    <w:lsdException w:name="Medium Shading 2 Accent 6" w:semiHidden="0" w:uiPriority="64" w:unhideWhenUsed="0"/>
+    <w:lsdException w:name="Medium List 1 Accent 6" w:semiHidden="0" w:uiPriority="65" w:unhideWhenUsed="0"/>
+    <w:lsdException w:name="Medium List 2 Accent 6" w:semiHidden="0" w:uiPriority="66" w:unhideWhenUsed="0"/>
+    <w:lsdException w:name="Medium Grid 1 Accent 6" w:semiHidden="0" w:uiPriority="67" w:unhideWhenUsed="0"/>
+    <w:lsdException w:name="Medium Grid 2 Accent 6" w:semiHidden="0" w:uiPriority="68" w:unhideWhenUsed="0"/>
+    <w:lsdException w:name="Medium Grid 3 Accent 6" w:semiHidden="0" w:uiPriority="69" w:unhideWhenUsed="0"/>
+    <w:lsdException w:name="Dark List Accent 6" w:semiHidden="0" w:uiPriority="70" w:unhideWhenUsed="0"/>
+    <w:lsdException w:name="Colorful Shading Accent 6" w:semiHidden="0" w:uiPriority="71" w:unhideWhenUsed="0"/>
+    <w:lsdException w:name="Colorful List Accent 6" w:semiHidden="0" w:uiPriority="72" w:unhideWhenUsed="0"/>
+    <w:lsdException w:name="Colorful Grid Accent 6" w:semiHidden="0" w:uiPriority="73" w:unhideWhenUsed="0"/>
+    <w:lsdException w:name="Subtle Emphasis" w:semiHidden="0" w:uiPriority="19" w:unhideWhenUsed="0" w:qFormat="1"/>
+    <w:lsdException w:name="Intense Emphasis" w:semiHidden="0" w:uiPriority="21" w:unhideWhenUsed="0" w:qFormat="1"/>
+    <w:lsdException w:name="Subtle Reference" w:semiHidden="0" w:uiPriority="31" w:unhideWhenUsed="0" w:qFormat="1"/>
+    <w:lsdException w:name="Intense Reference" w:semiHidden="0" w:uiPriority="32" w:unhideWhenUsed="0" w:qFormat="1"/>
+    <w:lsdException w:name="Book Title" w:semiHidden="0" w:uiPriority="33" w:unhideWhenUsed="0" w:qFormat="1"/>
+    <w:lsdException w:name="Bibliography" w:uiPriority="37"/>
+    <w:lsdException w:name="TOC Heading" w:uiPriority="39" w:qFormat="1"/>
+  </w:latentStyles>
+  <w:style w:type="paragraph" w:default="1" w:styleId="Normal">
+    <w:name w:val="Normal"/>
+    <w:qFormat/>
+    <w:pPr>
+      <w:ind w:left="720"/>
+    </w:pPr>
+    <w:rPr>
+      <w:sz w:val="24"/>
+      <w:szCs w:val="24"/>
+    </w:rPr>
+  </w:style>
+  <w:style w:type="paragraph" w:styleId="Heading1">
+    <w:name w:val="heading 1"/>
+    <w:basedOn w:val="Normal"/>
+    <w:next w:val="Normal"/>
+    <w:qFormat/>
+    <w:pPr>
+      <w:keepNext/>
+      <w:spacing w:before="240" w:after="60"/>
+      <w:ind w:left="0"/>
+      <w:jc w:val="center"/>
+      <w:outlineLvl w:val="0"/>
+    </w:pPr>
+    <w:rPr>
+      <w:rFonts w:ascii="Arial" w:hAnsi="Arial" w:cs="Arial"/>
+      <w:b/>
+      <w:bCs/>
+      <w:i/>
+      <w:kern w:val="32"/>
+      <w:sz w:val="32"/>
+      <w:szCs w:val="32"/>
+    </w:rPr>
+  </w:style>
+  <w:style w:type="paragraph" w:styleId="Heading2">
+    <w:name w:val="heading 2"/>
+    <w:basedOn w:val="Normal"/>
+    <w:next w:val="Normal"/>
+    <w:qFormat/>
+    <w:pPr>
+      <w:keepNext/>
+      <w:spacing w:before="240" w:after="60"/>
+      <w:ind w:left="0"/>
+      <w:outlineLvl w:val="1"/>
+    </w:pPr>
+    <w:rPr>
+      <w:b/>
+      <w:bCs/>
+      <w:iCs/>
+    </w:rPr>
+  </w:style>
+  <w:style w:type="paragraph" w:styleId="Heading3">
+    <w:name w:val="heading 3"/>
+    <w:next w:val="Normal"/>
+    <w:qFormat/>
+    <w:pPr>
+      <w:numPr>
+        <w:numId w:val="2"/>
+      </w:numPr>
+      <w:spacing w:before="240"/>
+      <w:ind w:left="187" w:hanging="187"/>
+      <w:outlineLvl w:val="2"/>
+    </w:pPr>
+    <w:rPr>
+      <w:iCs/>
+      <w:sz w:val="24"/>
+      <w:szCs w:val="24"/>
+    </w:rPr>
+  </w:style>
+  <w:style w:type="character" w:default="1" w:styleId="DefaultParagraphFont">
+    <w:name w:val="Default Paragraph Font"/>
+    <w:uiPriority w:val="1"/>
+    <w:semiHidden/>
+    <w:unhideWhenUsed/>
+  </w:style>
+  <w:style w:type="table" w:default="1" w:styleId="TableNormal">
+    <w:name w:val="Normal Table"/>
+    <w:uiPriority w:val="99"/>
+    <w:semiHidden/>
+    <w:unhideWhenUsed/>
+    <w:tblPr>
+      <w:tblInd w:w="0" w:type="dxa"/>
+      <w:tblCellMar>
+        <w:top w:w="0" w:type="dxa"/>
+        <w:left w:w="108" w:type="dxa"/>
+        <w:bottom w:w="0" w:type="dxa"/>
+        <w:right w:w="108" w:type="dxa"/>
+      </w:tblCellMar>
+    </w:tblPr>
+  </w:style>
+  <w:style w:type="numbering" w:default="1" w:styleId="NoList">
+    <w:name w:val="No List"/>
+    <w:uiPriority w:val="99"/>
+    <w:semiHidden/>
+    <w:unhideWhenUsed/>
+  </w:style>
+  <w:style w:type="paragraph" w:styleId="ListNumber">
+    <w:name w:val="List Number"/>
+    <w:basedOn w:val="Normal"/>
+    <w:pPr>
+      <w:numPr>
+        <w:numId w:val="5"/>
+      </w:numPr>
+      <w:spacing w:before="240"/>
+    </w:pPr>
+  </w:style>
+  <w:style w:type="paragraph" w:styleId="ListNumber2">
+    <w:name w:val="List Number 2"/>
+    <w:basedOn w:val="Normal"/>
+    <w:pPr>
+      <w:numPr>
+        <w:numId w:val="8"/>
+      </w:numPr>
+    </w:pPr>
+  </w:style>
+  <w:style w:type="paragraph" w:styleId="Date">
+    <w:name w:val="Date"/>
+    <w:basedOn w:val="Normal"/>
+    <w:next w:val="Normal"/>
+    <w:pPr>
+      <w:ind w:left="0"/>
+      <w:jc w:val="center"/>
+    </w:pPr>
+  </w:style>
+  <w:style w:type="paragraph" w:customStyle="1" w:styleId="Genodigden">
+    <w:name w:val="Genodigden"/>
+    <w:basedOn w:val="Genodigden1"/>
+    <w:pPr>
+      <w:spacing w:before="0"/>
+      <w:ind w:left="2347" w:hanging="1440"/>
+    </w:pPr>
+  </w:style>
+  <w:style w:type="paragraph" w:customStyle="1" w:styleId="Genodigden1">
+    <w:name w:val="Genodigden 1"/>
+    <w:basedOn w:val="Normal"/>
+    <w:next w:val="Genodigden"/>
+    <w:rsid w:val="00E83437"/>
+    <w:pPr>
+      <w:keepNext/>
+      <w:spacing w:before="240"/>
+      <w:ind w:left="0"/>
+      <w:outlineLvl w:val="1"/>
+    </w:pPr>
+    <w:rPr>
+      <w:bCs/>
+      <w:iCs/>
+      <w:lang w:bidi="en-US"/>
+    </w:rPr>
+  </w:style>
+  <w:style w:type="paragraph" w:customStyle="1" w:styleId="Typevergadering">
+    <w:name w:val="Type vergadering"/>
+    <w:basedOn w:val="Normal"/>
+    <w:rsid w:val="00E83437"/>
+    <w:pPr>
+      <w:keepNext/>
+      <w:spacing w:before="240" w:after="60"/>
+      <w:ind w:left="0"/>
+      <w:outlineLvl w:val="1"/>
+    </w:pPr>
+    <w:rPr>
+      <w:bCs/>
+      <w:iCs/>
+      <w:lang w:bidi="en-US"/>
+    </w:rPr>
+  </w:style>
+  <w:style w:type="paragraph" w:customStyle="1" w:styleId="Organisatorvanvergaderingen">
+    <w:name w:val="Organisator van vergaderingen"/>
+    <w:basedOn w:val="Normal"/>
+    <w:rsid w:val="00E83437"/>
+    <w:pPr>
+      <w:keepNext/>
+      <w:spacing w:before="240" w:after="60"/>
+      <w:ind w:left="0"/>
+      <w:outlineLvl w:val="1"/>
+    </w:pPr>
+    <w:rPr>
+      <w:bCs/>
+      <w:iCs/>
+      <w:lang w:bidi="en-US"/>
+    </w:rPr>
+  </w:style>
+  <w:style w:type="paragraph" w:customStyle="1" w:styleId="Date1">
+    <w:name w:val="Date1"/>
+    <w:basedOn w:val="Normal"/>
+    <w:pPr>
+      <w:spacing w:before="100" w:beforeAutospacing="1" w:after="100" w:afterAutospacing="1"/>
+      <w:ind w:left="0"/>
+    </w:pPr>
+  </w:style>
+  <w:style w:type="paragraph" w:customStyle="1" w:styleId="Tijd">
+    <w:name w:val="Tijd"/>
+    <w:basedOn w:val="Date1"/>
+    <w:next w:val="Normal"/>
     <w:pPr>
       <w:spacing w:before="0" w:beforeAutospacing="0" w:after="480" w:afterAutospacing="0"/>
       <w:jc w:val="center"/>

</xml_diff>